<commit_message>
Installation und Ausfueherung des Camel-ETL Example dokumentiert
</commit_message>
<xml_diff>
--- a/20-02-2014_Belinic_Scholz_ETL_Protokoll.docx
+++ b/20-02-2014_Belinic_Scholz_ETL_Protokoll.docx
@@ -390,6 +390,7 @@
           <w:pPr>
             <w:pStyle w:val="TOCHeading"/>
           </w:pPr>
+          <w:proofErr w:type="spellStart"/>
           <w:r>
             <w:rPr>
               <w:rStyle w:val="Heading1Char"/>
@@ -397,6 +398,7 @@
             </w:rPr>
             <w:t>Inhaltsangabe</w:t>
           </w:r>
+          <w:proofErr w:type="spellEnd"/>
         </w:p>
         <w:p>
           <w:pPr>
@@ -1501,7 +1503,23 @@
           <w:rFonts w:ascii="Tahoma" w:hAnsi="Tahoma" w:cs="Tahoma"/>
           <w:lang w:val="en-US"/>
         </w:rPr>
-        <w:t>; abgerufen 13.02.2014</w:t>
+        <w:t xml:space="preserve">; </w:t>
+      </w:r>
+      <w:proofErr w:type="spellStart"/>
+      <w:r>
+        <w:rPr>
+          <w:rFonts w:ascii="Tahoma" w:hAnsi="Tahoma" w:cs="Tahoma"/>
+          <w:lang w:val="en-US"/>
+        </w:rPr>
+        <w:t>abgerufen</w:t>
+      </w:r>
+      <w:proofErr w:type="spellEnd"/>
+      <w:r>
+        <w:rPr>
+          <w:rFonts w:ascii="Tahoma" w:hAnsi="Tahoma" w:cs="Tahoma"/>
+          <w:lang w:val="en-US"/>
+        </w:rPr>
+        <w:t xml:space="preserve"> 13.02.2014</w:t>
       </w:r>
     </w:p>
     <w:p>
@@ -1522,15 +1540,25 @@
         </w:rPr>
         <w:t xml:space="preserve">Enterprise Integration Patterns; G.Hohpe, B.Woolf; 2003; Online: </w:t>
       </w:r>
-      <w:hyperlink r:id="rId10" w:tgtFrame="_blank" w:history="1">
-        <w:r>
-          <w:rPr>
-            <w:rStyle w:val="Hyperlink"/>
-            <w:rFonts w:ascii="Tahoma" w:hAnsi="Tahoma" w:cs="Tahoma"/>
-          </w:rPr>
-          <w:t>http://www.enterpriseintegrationpatterns.com/toc.html</w:t>
-        </w:r>
-      </w:hyperlink>
+      <w:r>
+        <w:fldChar w:fldCharType="begin"/>
+      </w:r>
+      <w:r>
+        <w:instrText>HYPERLINK "http://www.enterpriseintegrationpatterns.com/toc.html" \t "_blank"</w:instrText>
+      </w:r>
+      <w:r>
+        <w:fldChar w:fldCharType="separate"/>
+      </w:r>
+      <w:r>
+        <w:rPr>
+          <w:rStyle w:val="Hyperlink"/>
+          <w:rFonts w:ascii="Tahoma" w:hAnsi="Tahoma" w:cs="Tahoma"/>
+        </w:rPr>
+        <w:t>http://www.enterpriseintegrationpatterns.com/toc.html</w:t>
+      </w:r>
+      <w:r>
+        <w:fldChar w:fldCharType="end"/>
+      </w:r>
       <w:r>
         <w:rPr>
           <w:rFonts w:ascii="Tahoma" w:hAnsi="Tahoma" w:cs="Tahoma"/>
@@ -1558,7 +1586,7 @@
         </w:rPr>
         <w:t xml:space="preserve">Extract Transform Load (ETL) Example; Apache Camel; Online: </w:t>
       </w:r>
-      <w:hyperlink r:id="rId11" w:tgtFrame="_blank" w:history="1">
+      <w:hyperlink r:id="rId10" w:tgtFrame="_blank" w:history="1">
         <w:r>
           <w:rPr>
             <w:rStyle w:val="Hyperlink"/>
@@ -1573,7 +1601,23 @@
           <w:rFonts w:ascii="Tahoma" w:hAnsi="Tahoma" w:cs="Tahoma"/>
           <w:lang w:val="en-US"/>
         </w:rPr>
-        <w:t>; abgerufen 13.02.2014</w:t>
+        <w:t xml:space="preserve">; </w:t>
+      </w:r>
+      <w:proofErr w:type="spellStart"/>
+      <w:r>
+        <w:rPr>
+          <w:rFonts w:ascii="Tahoma" w:hAnsi="Tahoma" w:cs="Tahoma"/>
+          <w:lang w:val="en-US"/>
+        </w:rPr>
+        <w:t>abgerufen</w:t>
+      </w:r>
+      <w:proofErr w:type="spellEnd"/>
+      <w:r>
+        <w:rPr>
+          <w:rFonts w:ascii="Tahoma" w:hAnsi="Tahoma" w:cs="Tahoma"/>
+          <w:lang w:val="en-US"/>
+        </w:rPr>
+        <w:t xml:space="preserve"> 13.02.2014</w:t>
       </w:r>
     </w:p>
     <w:p>
@@ -2351,8 +2395,454 @@
       <w:bookmarkEnd w:id="8"/>
     </w:p>
     <w:p/>
+    <w:p>
+      <w:pPr>
+        <w:pStyle w:val="NoSpacing"/>
+      </w:pPr>
+      <w:r>
+        <w:t>Ausführung des Beispiels</w:t>
+      </w:r>
+    </w:p>
+    <w:p>
+      <w:r>
+        <w:t>Als erstes ist es notwendig sich das JAR-File herunterzuladen, am besten von Apache.</w:t>
+      </w:r>
+    </w:p>
+    <w:p>
+      <w:r>
+        <w:rPr>
+          <w:noProof/>
+          <w:lang w:eastAsia="de-AT"/>
+        </w:rPr>
+        <w:drawing>
+          <wp:inline distT="0" distB="0" distL="0" distR="0">
+            <wp:extent cx="6572250" cy="371475"/>
+            <wp:effectExtent l="19050" t="0" r="0" b="0"/>
+            <wp:docPr id="3" name="Picture 3"/>
+            <wp:cNvGraphicFramePr>
+              <a:graphicFrameLocks xmlns:a="http://schemas.openxmlformats.org/drawingml/2006/main" noChangeAspect="1"/>
+            </wp:cNvGraphicFramePr>
+            <a:graphic xmlns:a="http://schemas.openxmlformats.org/drawingml/2006/main">
+              <a:graphicData uri="http://schemas.openxmlformats.org/drawingml/2006/picture">
+                <pic:pic xmlns:pic="http://schemas.openxmlformats.org/drawingml/2006/picture">
+                  <pic:nvPicPr>
+                    <pic:cNvPr id="0" name="Picture 3"/>
+                    <pic:cNvPicPr>
+                      <a:picLocks noChangeAspect="1" noChangeArrowheads="1"/>
+                    </pic:cNvPicPr>
+                  </pic:nvPicPr>
+                  <pic:blipFill>
+                    <a:blip r:embed="rId11" cstate="print"/>
+                    <a:srcRect/>
+                    <a:stretch>
+                      <a:fillRect/>
+                    </a:stretch>
+                  </pic:blipFill>
+                  <pic:spPr bwMode="auto">
+                    <a:xfrm>
+                      <a:off x="0" y="0"/>
+                      <a:ext cx="6572250" cy="371475"/>
+                    </a:xfrm>
+                    <a:prstGeom prst="rect">
+                      <a:avLst/>
+                    </a:prstGeom>
+                    <a:noFill/>
+                    <a:ln w="9525">
+                      <a:noFill/>
+                      <a:miter lim="800000"/>
+                      <a:headEnd/>
+                      <a:tailEnd/>
+                    </a:ln>
+                  </pic:spPr>
+                </pic:pic>
+              </a:graphicData>
+            </a:graphic>
+          </wp:inline>
+        </w:drawing>
+      </w:r>
+    </w:p>
     <w:p/>
+    <w:p>
+      <w:r>
+        <w:t>Danach habe ich das JAR-File entpackt:</w:t>
+      </w:r>
+    </w:p>
+    <w:p>
+      <w:r>
+        <w:rPr>
+          <w:noProof/>
+          <w:lang w:eastAsia="de-AT"/>
+        </w:rPr>
+        <w:drawing>
+          <wp:inline distT="0" distB="0" distL="0" distR="0">
+            <wp:extent cx="5067300" cy="180975"/>
+            <wp:effectExtent l="19050" t="0" r="0" b="0"/>
+            <wp:docPr id="6" name="Picture 6"/>
+            <wp:cNvGraphicFramePr>
+              <a:graphicFrameLocks xmlns:a="http://schemas.openxmlformats.org/drawingml/2006/main" noChangeAspect="1"/>
+            </wp:cNvGraphicFramePr>
+            <a:graphic xmlns:a="http://schemas.openxmlformats.org/drawingml/2006/main">
+              <a:graphicData uri="http://schemas.openxmlformats.org/drawingml/2006/picture">
+                <pic:pic xmlns:pic="http://schemas.openxmlformats.org/drawingml/2006/picture">
+                  <pic:nvPicPr>
+                    <pic:cNvPr id="0" name="Picture 6"/>
+                    <pic:cNvPicPr>
+                      <a:picLocks noChangeAspect="1" noChangeArrowheads="1"/>
+                    </pic:cNvPicPr>
+                  </pic:nvPicPr>
+                  <pic:blipFill>
+                    <a:blip r:embed="rId12" cstate="print"/>
+                    <a:srcRect/>
+                    <a:stretch>
+                      <a:fillRect/>
+                    </a:stretch>
+                  </pic:blipFill>
+                  <pic:spPr bwMode="auto">
+                    <a:xfrm>
+                      <a:off x="0" y="0"/>
+                      <a:ext cx="5067300" cy="180975"/>
+                    </a:xfrm>
+                    <a:prstGeom prst="rect">
+                      <a:avLst/>
+                    </a:prstGeom>
+                    <a:noFill/>
+                    <a:ln w="9525">
+                      <a:noFill/>
+                      <a:miter lim="800000"/>
+                      <a:headEnd/>
+                      <a:tailEnd/>
+                    </a:ln>
+                  </pic:spPr>
+                </pic:pic>
+              </a:graphicData>
+            </a:graphic>
+          </wp:inline>
+        </w:drawing>
+      </w:r>
+    </w:p>
     <w:p/>
+    <w:p>
+      <w:r>
+        <w:t>Danach verschiebe ich es in einen anderen Ordner:</w:t>
+      </w:r>
+    </w:p>
+    <w:p>
+      <w:r>
+        <w:rPr>
+          <w:noProof/>
+          <w:lang w:eastAsia="de-AT"/>
+        </w:rPr>
+        <w:drawing>
+          <wp:inline distT="0" distB="0" distL="0" distR="0">
+            <wp:extent cx="4448175" cy="180975"/>
+            <wp:effectExtent l="19050" t="0" r="9525" b="0"/>
+            <wp:docPr id="9" name="Picture 9"/>
+            <wp:cNvGraphicFramePr>
+              <a:graphicFrameLocks xmlns:a="http://schemas.openxmlformats.org/drawingml/2006/main" noChangeAspect="1"/>
+            </wp:cNvGraphicFramePr>
+            <a:graphic xmlns:a="http://schemas.openxmlformats.org/drawingml/2006/main">
+              <a:graphicData uri="http://schemas.openxmlformats.org/drawingml/2006/picture">
+                <pic:pic xmlns:pic="http://schemas.openxmlformats.org/drawingml/2006/picture">
+                  <pic:nvPicPr>
+                    <pic:cNvPr id="0" name="Picture 9"/>
+                    <pic:cNvPicPr>
+                      <a:picLocks noChangeAspect="1" noChangeArrowheads="1"/>
+                    </pic:cNvPicPr>
+                  </pic:nvPicPr>
+                  <pic:blipFill>
+                    <a:blip r:embed="rId13" cstate="print"/>
+                    <a:srcRect/>
+                    <a:stretch>
+                      <a:fillRect/>
+                    </a:stretch>
+                  </pic:blipFill>
+                  <pic:spPr bwMode="auto">
+                    <a:xfrm>
+                      <a:off x="0" y="0"/>
+                      <a:ext cx="4448175" cy="180975"/>
+                    </a:xfrm>
+                    <a:prstGeom prst="rect">
+                      <a:avLst/>
+                    </a:prstGeom>
+                    <a:noFill/>
+                    <a:ln w="9525">
+                      <a:noFill/>
+                      <a:miter lim="800000"/>
+                      <a:headEnd/>
+                      <a:tailEnd/>
+                    </a:ln>
+                  </pic:spPr>
+                </pic:pic>
+              </a:graphicData>
+            </a:graphic>
+          </wp:inline>
+        </w:drawing>
+      </w:r>
+    </w:p>
+    <w:p/>
+    <w:p>
+      <w:r>
+        <w:t>Nun bevor ich die Examples ausführen kann ist es notwendig Maven zu installieren, da im Tutorial Maven verwendet wird [1].</w:t>
+      </w:r>
+    </w:p>
+    <w:p>
+      <w:r>
+        <w:rPr>
+          <w:noProof/>
+          <w:lang w:eastAsia="de-AT"/>
+        </w:rPr>
+        <w:drawing>
+          <wp:inline distT="0" distB="0" distL="0" distR="0">
+            <wp:extent cx="4705350" cy="180975"/>
+            <wp:effectExtent l="19050" t="0" r="0" b="0"/>
+            <wp:docPr id="12" name="Picture 12"/>
+            <wp:cNvGraphicFramePr>
+              <a:graphicFrameLocks xmlns:a="http://schemas.openxmlformats.org/drawingml/2006/main" noChangeAspect="1"/>
+            </wp:cNvGraphicFramePr>
+            <a:graphic xmlns:a="http://schemas.openxmlformats.org/drawingml/2006/main">
+              <a:graphicData uri="http://schemas.openxmlformats.org/drawingml/2006/picture">
+                <pic:pic xmlns:pic="http://schemas.openxmlformats.org/drawingml/2006/picture">
+                  <pic:nvPicPr>
+                    <pic:cNvPr id="0" name="Picture 12"/>
+                    <pic:cNvPicPr>
+                      <a:picLocks noChangeAspect="1" noChangeArrowheads="1"/>
+                    </pic:cNvPicPr>
+                  </pic:nvPicPr>
+                  <pic:blipFill>
+                    <a:blip r:embed="rId14" cstate="print"/>
+                    <a:srcRect/>
+                    <a:stretch>
+                      <a:fillRect/>
+                    </a:stretch>
+                  </pic:blipFill>
+                  <pic:spPr bwMode="auto">
+                    <a:xfrm>
+                      <a:off x="0" y="0"/>
+                      <a:ext cx="4705350" cy="180975"/>
+                    </a:xfrm>
+                    <a:prstGeom prst="rect">
+                      <a:avLst/>
+                    </a:prstGeom>
+                    <a:noFill/>
+                    <a:ln w="9525">
+                      <a:noFill/>
+                      <a:miter lim="800000"/>
+                      <a:headEnd/>
+                      <a:tailEnd/>
+                    </a:ln>
+                  </pic:spPr>
+                </pic:pic>
+              </a:graphicData>
+            </a:graphic>
+          </wp:inline>
+        </w:drawing>
+      </w:r>
+    </w:p>
+    <w:p/>
+    <w:p>
+      <w:r>
+        <w:t>Nun wechsle ich in den Ordner vom Example und führe es mit mvn camel:run aus:</w:t>
+      </w:r>
+    </w:p>
+    <w:p>
+      <w:pPr>
+        <w:ind w:left="-567"/>
+      </w:pPr>
+      <w:r>
+        <w:rPr>
+          <w:noProof/>
+          <w:lang w:eastAsia="de-AT"/>
+        </w:rPr>
+        <w:drawing>
+          <wp:inline distT="0" distB="0" distL="0" distR="0">
+            <wp:extent cx="6219825" cy="533400"/>
+            <wp:effectExtent l="19050" t="0" r="9525" b="0"/>
+            <wp:docPr id="15" name="Picture 15"/>
+            <wp:cNvGraphicFramePr>
+              <a:graphicFrameLocks xmlns:a="http://schemas.openxmlformats.org/drawingml/2006/main" noChangeAspect="1"/>
+            </wp:cNvGraphicFramePr>
+            <a:graphic xmlns:a="http://schemas.openxmlformats.org/drawingml/2006/main">
+              <a:graphicData uri="http://schemas.openxmlformats.org/drawingml/2006/picture">
+                <pic:pic xmlns:pic="http://schemas.openxmlformats.org/drawingml/2006/picture">
+                  <pic:nvPicPr>
+                    <pic:cNvPr id="0" name="Picture 15"/>
+                    <pic:cNvPicPr>
+                      <a:picLocks noChangeAspect="1" noChangeArrowheads="1"/>
+                    </pic:cNvPicPr>
+                  </pic:nvPicPr>
+                  <pic:blipFill>
+                    <a:blip r:embed="rId15" cstate="print"/>
+                    <a:srcRect/>
+                    <a:stretch>
+                      <a:fillRect/>
+                    </a:stretch>
+                  </pic:blipFill>
+                  <pic:spPr bwMode="auto">
+                    <a:xfrm>
+                      <a:off x="0" y="0"/>
+                      <a:ext cx="6219825" cy="533400"/>
+                    </a:xfrm>
+                    <a:prstGeom prst="rect">
+                      <a:avLst/>
+                    </a:prstGeom>
+                    <a:noFill/>
+                    <a:ln w="9525">
+                      <a:noFill/>
+                      <a:miter lim="800000"/>
+                      <a:headEnd/>
+                      <a:tailEnd/>
+                    </a:ln>
+                  </pic:spPr>
+                </pic:pic>
+              </a:graphicData>
+            </a:graphic>
+          </wp:inline>
+        </w:drawing>
+      </w:r>
+    </w:p>
+    <w:p>
+      <w:pPr>
+        <w:ind w:left="-567"/>
+      </w:pPr>
+      <w:r>
+        <w:t xml:space="preserve"> ............................</w:t>
+      </w:r>
+    </w:p>
+    <w:p>
+      <w:pPr>
+        <w:ind w:left="-567"/>
+      </w:pPr>
+      <w:r>
+        <w:rPr>
+          <w:noProof/>
+          <w:lang w:eastAsia="de-AT"/>
+        </w:rPr>
+        <w:drawing>
+          <wp:inline distT="0" distB="0" distL="0" distR="0">
+            <wp:extent cx="6200775" cy="400050"/>
+            <wp:effectExtent l="19050" t="0" r="9525" b="0"/>
+            <wp:docPr id="18" name="Picture 18"/>
+            <wp:cNvGraphicFramePr>
+              <a:graphicFrameLocks xmlns:a="http://schemas.openxmlformats.org/drawingml/2006/main" noChangeAspect="1"/>
+            </wp:cNvGraphicFramePr>
+            <a:graphic xmlns:a="http://schemas.openxmlformats.org/drawingml/2006/main">
+              <a:graphicData uri="http://schemas.openxmlformats.org/drawingml/2006/picture">
+                <pic:pic xmlns:pic="http://schemas.openxmlformats.org/drawingml/2006/picture">
+                  <pic:nvPicPr>
+                    <pic:cNvPr id="0" name="Picture 18"/>
+                    <pic:cNvPicPr>
+                      <a:picLocks noChangeAspect="1" noChangeArrowheads="1"/>
+                    </pic:cNvPicPr>
+                  </pic:nvPicPr>
+                  <pic:blipFill>
+                    <a:blip r:embed="rId16" cstate="print"/>
+                    <a:srcRect/>
+                    <a:stretch>
+                      <a:fillRect/>
+                    </a:stretch>
+                  </pic:blipFill>
+                  <pic:spPr bwMode="auto">
+                    <a:xfrm>
+                      <a:off x="0" y="0"/>
+                      <a:ext cx="6200775" cy="400050"/>
+                    </a:xfrm>
+                    <a:prstGeom prst="rect">
+                      <a:avLst/>
+                    </a:prstGeom>
+                    <a:noFill/>
+                    <a:ln w="9525">
+                      <a:noFill/>
+                      <a:miter lim="800000"/>
+                      <a:headEnd/>
+                      <a:tailEnd/>
+                    </a:ln>
+                  </pic:spPr>
+                </pic:pic>
+              </a:graphicData>
+            </a:graphic>
+          </wp:inline>
+        </w:drawing>
+      </w:r>
+    </w:p>
+    <w:p>
+      <w:pPr>
+        <w:ind w:left="-567"/>
+      </w:pPr>
+      <w:r>
+        <w:t xml:space="preserve"> .............................</w:t>
+      </w:r>
+    </w:p>
+    <w:p>
+      <w:pPr>
+        <w:ind w:left="-567"/>
+      </w:pPr>
+      <w:r>
+        <w:rPr>
+          <w:noProof/>
+          <w:lang w:eastAsia="de-AT"/>
+        </w:rPr>
+        <w:drawing>
+          <wp:inline distT="0" distB="0" distL="0" distR="0">
+            <wp:extent cx="7553325" cy="571500"/>
+            <wp:effectExtent l="19050" t="0" r="9525" b="0"/>
+            <wp:docPr id="21" name="Picture 21"/>
+            <wp:cNvGraphicFramePr>
+              <a:graphicFrameLocks xmlns:a="http://schemas.openxmlformats.org/drawingml/2006/main" noChangeAspect="1"/>
+            </wp:cNvGraphicFramePr>
+            <a:graphic xmlns:a="http://schemas.openxmlformats.org/drawingml/2006/main">
+              <a:graphicData uri="http://schemas.openxmlformats.org/drawingml/2006/picture">
+                <pic:pic xmlns:pic="http://schemas.openxmlformats.org/drawingml/2006/picture">
+                  <pic:nvPicPr>
+                    <pic:cNvPr id="0" name="Picture 21"/>
+                    <pic:cNvPicPr>
+                      <a:picLocks noChangeAspect="1" noChangeArrowheads="1"/>
+                    </pic:cNvPicPr>
+                  </pic:nvPicPr>
+                  <pic:blipFill>
+                    <a:blip r:embed="rId17" cstate="print"/>
+                    <a:srcRect/>
+                    <a:stretch>
+                      <a:fillRect/>
+                    </a:stretch>
+                  </pic:blipFill>
+                  <pic:spPr bwMode="auto">
+                    <a:xfrm>
+                      <a:off x="0" y="0"/>
+                      <a:ext cx="7553325" cy="571500"/>
+                    </a:xfrm>
+                    <a:prstGeom prst="rect">
+                      <a:avLst/>
+                    </a:prstGeom>
+                    <a:noFill/>
+                    <a:ln w="9525">
+                      <a:noFill/>
+                      <a:miter lim="800000"/>
+                      <a:headEnd/>
+                      <a:tailEnd/>
+                    </a:ln>
+                  </pic:spPr>
+                </pic:pic>
+              </a:graphicData>
+            </a:graphic>
+          </wp:inline>
+        </w:drawing>
+      </w:r>
+    </w:p>
+    <w:p/>
+    <w:p>
+      <w:r>
+        <w:t>Mit Strg + C kann man das Programm beenden.</w:t>
+      </w:r>
+    </w:p>
+    <w:p/>
+    <w:p>
+      <w:pPr>
+        <w:pStyle w:val="NoSpacing"/>
+      </w:pPr>
+      <w:r>
+        <w:t>Patterns</w:t>
+      </w:r>
+    </w:p>
     <w:p/>
     <w:p>
       <w:r>
@@ -2445,7 +2935,7 @@
         </w:rPr>
         <w:t xml:space="preserve"> online verfügbar: </w:t>
       </w:r>
-      <w:hyperlink r:id="rId12" w:tgtFrame="_blank" w:history="1">
+      <w:hyperlink r:id="rId18" w:tgtFrame="_blank" w:history="1">
         <w:r>
           <w:rPr>
             <w:rStyle w:val="Hyperlink"/>
@@ -2528,7 +3018,7 @@
         </w:rPr>
         <w:t xml:space="preserve"> online verfügbar: </w:t>
       </w:r>
-      <w:hyperlink r:id="rId13" w:tgtFrame="_blank" w:history="1">
+      <w:hyperlink r:id="rId19" w:tgtFrame="_blank" w:history="1">
         <w:r>
           <w:rPr>
             <w:rStyle w:val="Hyperlink"/>
@@ -2644,7 +3134,7 @@
         </w:rPr>
         <w:t xml:space="preserve">: </w:t>
       </w:r>
-      <w:hyperlink r:id="rId14" w:tgtFrame="_blank" w:history="1">
+      <w:hyperlink r:id="rId20" w:tgtFrame="_blank" w:history="1">
         <w:r>
           <w:rPr>
             <w:rStyle w:val="Hyperlink"/>
@@ -2667,10 +3157,10 @@
       </w:r>
     </w:p>
     <w:sectPr>
-      <w:headerReference w:type="default" r:id="rId15"/>
-      <w:footerReference w:type="default" r:id="rId16"/>
-      <w:headerReference w:type="first" r:id="rId17"/>
-      <w:footerReference w:type="first" r:id="rId18"/>
+      <w:headerReference w:type="default" r:id="rId21"/>
+      <w:footerReference w:type="default" r:id="rId22"/>
+      <w:headerReference w:type="first" r:id="rId23"/>
+      <w:footerReference w:type="first" r:id="rId24"/>
       <w:pgSz w:w="11906" w:h="16838"/>
       <w:pgMar w:top="1241" w:right="1417" w:bottom="1134" w:left="1417" w:header="426" w:footer="525" w:gutter="0"/>
       <w:pgNumType w:start="1"/>
@@ -2807,7 +3297,7 @@
                       <w:noProof/>
                       <w:color w:val="F0A22E" w:themeColor="accent1"/>
                     </w:rPr>
-                    <w:t>3</w:t>
+                    <w:t>5</w:t>
                   </w:r>
                   <w:r>
                     <w:rPr>
@@ -2848,7 +3338,13 @@
       <w:rPr>
         <w:color w:val="7F7F7F" w:themeColor="background1" w:themeShade="7F"/>
       </w:rPr>
-      <w:t xml:space="preserve"> Belinic</w:t>
+      <w:t xml:space="preserve"> </w:t>
+    </w:r>
+    <w:r>
+      <w:rPr>
+        <w:color w:val="7F7F7F" w:themeColor="background1" w:themeShade="7F"/>
+      </w:rPr>
+      <w:t>Belinic</w:t>
     </w:r>
     <w:r>
       <w:rPr>
@@ -3067,7 +3563,13 @@
       <w:rPr>
         <w:color w:val="7F7F7F" w:themeColor="background1" w:themeShade="7F"/>
       </w:rPr>
-      <w:t xml:space="preserve"> Ayvazyan Belinic</w:t>
+      <w:t xml:space="preserve"> </w:t>
+    </w:r>
+    <w:r>
+      <w:rPr>
+        <w:color w:val="7F7F7F" w:themeColor="background1" w:themeShade="7F"/>
+      </w:rPr>
+      <w:t>Ayvazyan Belinic</w:t>
     </w:r>
     <w:r>
       <w:rPr>
@@ -3310,14 +3812,14 @@
         <v:path o:extrusionok="f" gradientshapeok="t" o:connecttype="rect"/>
         <o:lock v:ext="edit" aspectratio="t"/>
       </v:shapetype>
-      <v:shape id="_x0000_i1032" type="#_x0000_t75" style="width:9pt;height:9pt" o:bullet="t">
+      <v:shape id="_x0000_i1046" type="#_x0000_t75" style="width:9pt;height:9pt" o:bullet="t">
         <v:imagedata r:id="rId1" o:title="BD21482_"/>
       </v:shape>
     </w:pict>
   </w:numPicBullet>
   <w:numPicBullet w:numPicBulletId="1">
     <w:pict>
-      <v:shape id="_x0000_i1033" type="#_x0000_t75" style="width:9pt;height:9pt" o:bullet="t">
+      <v:shape id="_x0000_i1047" type="#_x0000_t75" style="width:9pt;height:9pt" o:bullet="t">
         <v:imagedata r:id="rId2" o:title="BD21344_"/>
       </v:shape>
     </w:pict>
@@ -7186,7 +7688,7 @@
 </file>
 
 <file path=customXml/itemProps2.xml><?xml version="1.0" encoding="utf-8"?>
-<ds:datastoreItem xmlns:ds="http://schemas.openxmlformats.org/officeDocument/2006/customXml" ds:itemID="{E4FB0B39-7BDE-4386-8F2F-E86A117E1B72}">
+<ds:datastoreItem xmlns:ds="http://schemas.openxmlformats.org/officeDocument/2006/customXml" ds:itemID="{210CC2D4-65E5-40FC-96A9-2480D0FDF83B}">
   <ds:schemaRefs>
     <ds:schemaRef ds:uri="http://schemas.openxmlformats.org/officeDocument/2006/bibliography"/>
   </ds:schemaRefs>

</xml_diff>

<commit_message>
Technologiebeschreibung und Sourcecode des Examples hinzugefuegt
</commit_message>
<xml_diff>
--- a/20-02-2014_Belinic_Scholz_ETL_Protokoll.docx
+++ b/20-02-2014_Belinic_Scholz_ETL_Protokoll.docx
@@ -1475,7 +1475,7 @@
           <w:ilvl w:val="0"/>
           <w:numId w:val="19"/>
         </w:numPr>
-        <w:ind w:hanging="436"/>
+        <w:ind w:left="993" w:hanging="633"/>
         <w:rPr>
           <w:rFonts w:ascii="Tahoma" w:hAnsi="Tahoma" w:cs="Tahoma"/>
           <w:lang w:val="en-US"/>
@@ -1529,7 +1529,7 @@
           <w:ilvl w:val="0"/>
           <w:numId w:val="19"/>
         </w:numPr>
-        <w:ind w:hanging="436"/>
+        <w:ind w:left="993" w:hanging="633"/>
         <w:rPr>
           <w:rFonts w:ascii="Tahoma" w:hAnsi="Tahoma" w:cs="Tahoma"/>
         </w:rPr>
@@ -1573,7 +1573,7 @@
           <w:ilvl w:val="0"/>
           <w:numId w:val="19"/>
         </w:numPr>
-        <w:ind w:hanging="436"/>
+        <w:ind w:left="993" w:hanging="633"/>
         <w:rPr>
           <w:rFonts w:ascii="Tahoma" w:hAnsi="Tahoma" w:cs="Tahoma"/>
           <w:lang w:val="en-US"/>
@@ -1646,38 +1646,12 @@
       <w:pPr>
         <w:pStyle w:val="Heading1"/>
       </w:pPr>
-      <w:bookmarkStart w:id="4" w:name="_Toc380679820"/>
-      <w:r>
-        <w:lastRenderedPageBreak/>
-        <w:t>Designüberlegung</w:t>
-      </w:r>
-      <w:bookmarkEnd w:id="4"/>
-    </w:p>
-    <w:p/>
-    <w:p/>
-    <w:p>
-      <w:pPr>
-        <w:rPr>
-          <w:rFonts w:eastAsiaTheme="majorEastAsia" w:cstheme="majorBidi"/>
-          <w:color w:val="7B7053" w:themeColor="accent5" w:themeShade="BF"/>
-          <w:sz w:val="28"/>
-          <w:szCs w:val="28"/>
-        </w:rPr>
-      </w:pPr>
-      <w:r>
-        <w:br w:type="page"/>
-      </w:r>
-    </w:p>
-    <w:p>
-      <w:pPr>
-        <w:pStyle w:val="Heading1"/>
-      </w:pPr>
-      <w:bookmarkStart w:id="5" w:name="_Toc380679821"/>
+      <w:bookmarkStart w:id="4" w:name="_Toc380679821"/>
       <w:r>
         <w:lastRenderedPageBreak/>
         <w:t>Arbeitsaufteilung</w:t>
       </w:r>
-      <w:bookmarkEnd w:id="5"/>
+      <w:bookmarkEnd w:id="4"/>
     </w:p>
     <w:p>
       <w:r>
@@ -1702,7 +1676,25 @@
         </w:numPr>
       </w:pPr>
       <w:r>
-        <w:t>Dokumentation der Installation und aller notwendigen Schritte</w:t>
+        <w:t xml:space="preserve">Durchführung und </w:t>
+      </w:r>
+      <w:r>
+        <w:t>Dokumentation</w:t>
+      </w:r>
+      <w:r>
+        <w:t xml:space="preserve"> der Installation und aller notwendigen Schritte</w:t>
+      </w:r>
+    </w:p>
+    <w:p>
+      <w:pPr>
+        <w:pStyle w:val="ListParagraph"/>
+        <w:numPr>
+          <w:ilvl w:val="0"/>
+          <w:numId w:val="3"/>
+        </w:numPr>
+      </w:pPr>
+      <w:r>
+        <w:t>Technologiebeschreibung</w:t>
       </w:r>
     </w:p>
     <w:p/>
@@ -1876,6 +1868,9 @@
               <w:jc w:val="center"/>
               <w:cnfStyle w:val="000000100000"/>
             </w:pPr>
+            <w:r>
+              <w:t>1 h 45 min</w:t>
+            </w:r>
           </w:p>
         </w:tc>
       </w:tr>
@@ -1963,12 +1958,12 @@
       <w:pPr>
         <w:pStyle w:val="Heading1"/>
       </w:pPr>
-      <w:bookmarkStart w:id="6" w:name="_Toc380679822"/>
+      <w:bookmarkStart w:id="5" w:name="_Toc380679822"/>
       <w:r>
         <w:lastRenderedPageBreak/>
         <w:t>Aufwandschätzung</w:t>
       </w:r>
-      <w:bookmarkEnd w:id="6"/>
+      <w:bookmarkEnd w:id="5"/>
     </w:p>
     <w:tbl>
       <w:tblPr>
@@ -2078,7 +2073,6 @@
             <w:tcBorders>
               <w:right w:val="single" w:sz="4" w:space="0" w:color="C6BFAB" w:themeColor="accent5" w:themeTint="99"/>
             </w:tcBorders>
-            <w:shd w:val="clear" w:color="auto" w:fill="FFFFFF" w:themeFill="background1"/>
           </w:tcPr>
           <w:p>
             <w:pPr>
@@ -2090,7 +2084,7 @@
               <w:rPr>
                 <w:b w:val="0"/>
               </w:rPr>
-              <w:t>Dokumentation der Installation und aller notwendigen Schritte</w:t>
+              <w:t>Technologiebeschreibung</w:t>
             </w:r>
           </w:p>
         </w:tc>
@@ -2101,7 +2095,6 @@
               <w:left w:val="single" w:sz="4" w:space="0" w:color="C6BFAB" w:themeColor="accent5" w:themeTint="99"/>
               <w:right w:val="single" w:sz="4" w:space="0" w:color="C6BFAB" w:themeColor="accent5" w:themeTint="99"/>
             </w:tcBorders>
-            <w:shd w:val="clear" w:color="auto" w:fill="FFFFFF" w:themeFill="background1"/>
           </w:tcPr>
           <w:p>
             <w:pPr>
@@ -2109,10 +2102,7 @@
               <w:cnfStyle w:val="000000010000"/>
             </w:pPr>
             <w:r>
-              <w:t>2</w:t>
-            </w:r>
-            <w:r>
-              <w:t xml:space="preserve"> h</w:t>
+              <w:t>1 h</w:t>
             </w:r>
           </w:p>
         </w:tc>
@@ -2125,6 +2115,62 @@
           <w:tcPr>
             <w:cnfStyle w:val="001000000000"/>
             <w:tcW w:w="5211" w:type="dxa"/>
+            <w:tcBorders>
+              <w:right w:val="single" w:sz="4" w:space="0" w:color="C6BFAB" w:themeColor="accent5" w:themeTint="99"/>
+            </w:tcBorders>
+            <w:shd w:val="clear" w:color="auto" w:fill="ECE9E3" w:themeFill="accent5" w:themeFillTint="33"/>
+          </w:tcPr>
+          <w:p>
+            <w:pPr>
+              <w:rPr>
+                <w:b w:val="0"/>
+              </w:rPr>
+            </w:pPr>
+            <w:r>
+              <w:rPr>
+                <w:b w:val="0"/>
+              </w:rPr>
+              <w:t xml:space="preserve">Durchführung und </w:t>
+            </w:r>
+            <w:r>
+              <w:rPr>
+                <w:b w:val="0"/>
+              </w:rPr>
+              <w:t>Dokumentation der Installation und aller notwendigen Schritte</w:t>
+            </w:r>
+          </w:p>
+        </w:tc>
+        <w:tc>
+          <w:tcPr>
+            <w:tcW w:w="3402" w:type="dxa"/>
+            <w:tcBorders>
+              <w:left w:val="single" w:sz="4" w:space="0" w:color="C6BFAB" w:themeColor="accent5" w:themeTint="99"/>
+              <w:right w:val="single" w:sz="4" w:space="0" w:color="C6BFAB" w:themeColor="accent5" w:themeTint="99"/>
+            </w:tcBorders>
+            <w:shd w:val="clear" w:color="auto" w:fill="ECE9E3" w:themeFill="accent5" w:themeFillTint="33"/>
+          </w:tcPr>
+          <w:p>
+            <w:pPr>
+              <w:jc w:val="center"/>
+              <w:cnfStyle w:val="000000100000"/>
+            </w:pPr>
+            <w:r>
+              <w:t>1</w:t>
+            </w:r>
+            <w:r>
+              <w:t xml:space="preserve"> h</w:t>
+            </w:r>
+          </w:p>
+        </w:tc>
+      </w:tr>
+      <w:tr>
+        <w:trPr>
+          <w:cnfStyle w:val="000000010000"/>
+        </w:trPr>
+        <w:tc>
+          <w:tcPr>
+            <w:cnfStyle w:val="001000000000"/>
+            <w:tcW w:w="5211" w:type="dxa"/>
             <w:shd w:val="clear" w:color="auto" w:fill="C6BFAB" w:themeFill="accent5" w:themeFillTint="99"/>
           </w:tcPr>
           <w:p>
@@ -2150,7 +2196,7 @@
           <w:p>
             <w:pPr>
               <w:jc w:val="center"/>
-              <w:cnfStyle w:val="000000100000"/>
+              <w:cnfStyle w:val="000000010000"/>
               <w:rPr>
                 <w:b/>
                 <w:color w:val="3A2C24" w:themeColor="text2" w:themeShade="BF"/>
@@ -2182,11 +2228,11 @@
       <w:pPr>
         <w:pStyle w:val="Heading1"/>
       </w:pPr>
-      <w:bookmarkStart w:id="7" w:name="_Toc380679823"/>
+      <w:bookmarkStart w:id="6" w:name="_Toc380679823"/>
       <w:r>
         <w:t>Endzeitaufteilung</w:t>
       </w:r>
-      <w:bookmarkEnd w:id="7"/>
+      <w:bookmarkEnd w:id="6"/>
     </w:p>
     <w:tbl>
       <w:tblPr>
@@ -2287,7 +2333,6 @@
             <w:tcBorders>
               <w:right w:val="single" w:sz="4" w:space="0" w:color="C6BFAB" w:themeColor="accent5" w:themeTint="99"/>
             </w:tcBorders>
-            <w:shd w:val="clear" w:color="auto" w:fill="FFFFFF" w:themeFill="background1"/>
           </w:tcPr>
           <w:p>
             <w:pPr>
@@ -2299,7 +2344,7 @@
               <w:rPr>
                 <w:b w:val="0"/>
               </w:rPr>
-              <w:t>Dokumentation der Installation und aller notwendigen Schritte</w:t>
+              <w:t>Technologiebeschreibung</w:t>
             </w:r>
           </w:p>
         </w:tc>
@@ -2310,13 +2355,15 @@
               <w:left w:val="single" w:sz="4" w:space="0" w:color="C6BFAB" w:themeColor="accent5" w:themeTint="99"/>
               <w:right w:val="single" w:sz="4" w:space="0" w:color="C6BFAB" w:themeColor="accent5" w:themeTint="99"/>
             </w:tcBorders>
-            <w:shd w:val="clear" w:color="auto" w:fill="FFFFFF" w:themeFill="background1"/>
           </w:tcPr>
           <w:p>
             <w:pPr>
               <w:jc w:val="center"/>
               <w:cnfStyle w:val="000000010000"/>
             </w:pPr>
+            <w:r>
+              <w:t>1 h</w:t>
+            </w:r>
           </w:p>
         </w:tc>
       </w:tr>
@@ -2328,6 +2375,59 @@
           <w:tcPr>
             <w:cnfStyle w:val="001000000000"/>
             <w:tcW w:w="5211" w:type="dxa"/>
+            <w:tcBorders>
+              <w:right w:val="single" w:sz="4" w:space="0" w:color="C6BFAB" w:themeColor="accent5" w:themeTint="99"/>
+            </w:tcBorders>
+            <w:shd w:val="clear" w:color="auto" w:fill="ECE9E3" w:themeFill="accent5" w:themeFillTint="33"/>
+          </w:tcPr>
+          <w:p>
+            <w:pPr>
+              <w:rPr>
+                <w:b w:val="0"/>
+              </w:rPr>
+            </w:pPr>
+            <w:r>
+              <w:rPr>
+                <w:b w:val="0"/>
+              </w:rPr>
+              <w:t xml:space="preserve">Durchführung und </w:t>
+            </w:r>
+            <w:r>
+              <w:rPr>
+                <w:b w:val="0"/>
+              </w:rPr>
+              <w:t>Dokumentation der Installation und aller notwendigen Schritte</w:t>
+            </w:r>
+          </w:p>
+        </w:tc>
+        <w:tc>
+          <w:tcPr>
+            <w:tcW w:w="3402" w:type="dxa"/>
+            <w:tcBorders>
+              <w:left w:val="single" w:sz="4" w:space="0" w:color="C6BFAB" w:themeColor="accent5" w:themeTint="99"/>
+              <w:right w:val="single" w:sz="4" w:space="0" w:color="C6BFAB" w:themeColor="accent5" w:themeTint="99"/>
+            </w:tcBorders>
+            <w:shd w:val="clear" w:color="auto" w:fill="ECE9E3" w:themeFill="accent5" w:themeFillTint="33"/>
+          </w:tcPr>
+          <w:p>
+            <w:pPr>
+              <w:jc w:val="center"/>
+              <w:cnfStyle w:val="000000100000"/>
+            </w:pPr>
+            <w:r>
+              <w:t>45 min</w:t>
+            </w:r>
+          </w:p>
+        </w:tc>
+      </w:tr>
+      <w:tr>
+        <w:trPr>
+          <w:cnfStyle w:val="000000010000"/>
+        </w:trPr>
+        <w:tc>
+          <w:tcPr>
+            <w:cnfStyle w:val="001000000000"/>
+            <w:tcW w:w="5211" w:type="dxa"/>
             <w:shd w:val="clear" w:color="auto" w:fill="C6BFAB" w:themeFill="accent5" w:themeFillTint="99"/>
           </w:tcPr>
           <w:p>
@@ -2353,12 +2453,26 @@
           <w:p>
             <w:pPr>
               <w:jc w:val="center"/>
-              <w:cnfStyle w:val="000000100000"/>
+              <w:cnfStyle w:val="000000010000"/>
               <w:rPr>
                 <w:b/>
                 <w:color w:val="3A2C24" w:themeColor="text2" w:themeShade="BF"/>
               </w:rPr>
             </w:pPr>
+            <w:r>
+              <w:rPr>
+                <w:b/>
+                <w:color w:val="3A2C24" w:themeColor="text2" w:themeShade="BF"/>
+              </w:rPr>
+              <w:t>4</w:t>
+            </w:r>
+            <w:r>
+              <w:rPr>
+                <w:b/>
+                <w:color w:val="3A2C24" w:themeColor="text2" w:themeShade="BF"/>
+              </w:rPr>
+              <w:t xml:space="preserve"> h</w:t>
+            </w:r>
           </w:p>
         </w:tc>
       </w:tr>
@@ -2383,8 +2497,9 @@
     <w:p>
       <w:pPr>
         <w:pStyle w:val="Heading1"/>
-      </w:pPr>
-      <w:bookmarkStart w:id="8" w:name="_Toc380679824"/>
+        <w:ind w:left="-567"/>
+      </w:pPr>
+      <w:bookmarkStart w:id="7" w:name="_Toc380679824"/>
       <w:r>
         <w:lastRenderedPageBreak/>
         <w:t>Ar</w:t>
@@ -2392,23 +2507,37 @@
       <w:r>
         <w:t>beitsdurchführung</w:t>
       </w:r>
-      <w:bookmarkEnd w:id="8"/>
-    </w:p>
-    <w:p/>
-    <w:p>
-      <w:pPr>
-        <w:pStyle w:val="NoSpacing"/>
-      </w:pPr>
-      <w:r>
-        <w:t>Ausführung des Beispiels</w:t>
+      <w:bookmarkEnd w:id="7"/>
+      <w:r>
+        <w:t xml:space="preserve"> und Testbericht</w:t>
       </w:r>
     </w:p>
     <w:p>
-      <w:r>
-        <w:t>Als erstes ist es notwendig sich das JAR-File herunterzuladen, am besten von Apache.</w:t>
-      </w:r>
+      <w:pPr>
+        <w:ind w:left="-567"/>
+      </w:pPr>
     </w:p>
     <w:p>
+      <w:pPr>
+        <w:pStyle w:val="NoSpacing"/>
+        <w:ind w:left="-567"/>
+      </w:pPr>
+      <w:r>
+        <w:t>Ausführung des Beispiels</w:t>
+      </w:r>
+    </w:p>
+    <w:p>
+      <w:pPr>
+        <w:ind w:left="-567"/>
+      </w:pPr>
+      <w:r>
+        <w:t>Als erstes ist es notwendig sich das JAR-File herunterzuladen, am besten von Apache.</w:t>
+      </w:r>
+    </w:p>
+    <w:p>
+      <w:pPr>
+        <w:ind w:left="-567"/>
+      </w:pPr>
       <w:r>
         <w:rPr>
           <w:noProof/>
@@ -2461,13 +2590,23 @@
         </w:drawing>
       </w:r>
     </w:p>
-    <w:p/>
     <w:p>
-      <w:r>
-        <w:t>Danach habe ich das JAR-File entpackt:</w:t>
-      </w:r>
+      <w:pPr>
+        <w:ind w:left="-567"/>
+      </w:pPr>
     </w:p>
     <w:p>
+      <w:pPr>
+        <w:ind w:left="-567"/>
+      </w:pPr>
+      <w:r>
+        <w:t>Danach habe ich das JAR-File entpackt:</w:t>
+      </w:r>
+    </w:p>
+    <w:p>
+      <w:pPr>
+        <w:ind w:left="-567"/>
+      </w:pPr>
       <w:r>
         <w:rPr>
           <w:noProof/>
@@ -2520,13 +2659,23 @@
         </w:drawing>
       </w:r>
     </w:p>
-    <w:p/>
     <w:p>
-      <w:r>
-        <w:t>Danach verschiebe ich es in einen anderen Ordner:</w:t>
-      </w:r>
+      <w:pPr>
+        <w:ind w:left="-567"/>
+      </w:pPr>
     </w:p>
     <w:p>
+      <w:pPr>
+        <w:ind w:left="-567"/>
+      </w:pPr>
+      <w:r>
+        <w:t>Danach verschiebe ich es in einen anderen Ordner:</w:t>
+      </w:r>
+    </w:p>
+    <w:p>
+      <w:pPr>
+        <w:ind w:left="-567"/>
+      </w:pPr>
       <w:r>
         <w:rPr>
           <w:noProof/>
@@ -2579,13 +2728,32 @@
         </w:drawing>
       </w:r>
     </w:p>
-    <w:p/>
     <w:p>
-      <w:r>
-        <w:t>Nun bevor ich die Examples ausführen kann ist es notwendig Maven zu installieren, da im Tutorial Maven verwendet wird [1].</w:t>
-      </w:r>
+      <w:pPr>
+        <w:ind w:left="-567"/>
+      </w:pPr>
     </w:p>
     <w:p>
+      <w:pPr>
+        <w:ind w:left="-567"/>
+      </w:pPr>
+      <w:r>
+        <w:t xml:space="preserve">Nun bevor ich die Examples ausführen kann ist es notwendig Maven zu installieren, da im </w:t>
+      </w:r>
+      <w:r>
+        <w:t>Tutorial Maven verwendet wird [</w:t>
+      </w:r>
+      <w:r>
+        <w:t>1</w:t>
+      </w:r>
+      <w:r>
+        <w:t>].</w:t>
+      </w:r>
+    </w:p>
+    <w:p>
+      <w:pPr>
+        <w:ind w:left="-567"/>
+      </w:pPr>
       <w:r>
         <w:rPr>
           <w:noProof/>
@@ -2638,10 +2806,26 @@
         </w:drawing>
       </w:r>
     </w:p>
-    <w:p/>
     <w:p>
-      <w:r>
-        <w:t>Nun wechsle ich in den Ordner vom Example und führe es mit mvn camel:run aus:</w:t>
+      <w:pPr>
+        <w:ind w:left="-567"/>
+      </w:pPr>
+    </w:p>
+    <w:p>
+      <w:pPr>
+        <w:ind w:left="-567"/>
+      </w:pPr>
+      <w:r>
+        <w:t>Nun wechsle ich in den Ordner vom Example und</w:t>
+      </w:r>
+      <w:r>
+        <w:t xml:space="preserve"> führe es mit mvn camel:run aus</w:t>
+      </w:r>
+      <w:r>
+        <w:t>[1</w:t>
+      </w:r>
+      <w:r>
+        <w:t>]</w:t>
       </w:r>
     </w:p>
     <w:p>
@@ -2705,7 +2889,7 @@
         <w:ind w:left="-567"/>
       </w:pPr>
       <w:r>
-        <w:t xml:space="preserve"> ............................</w:t>
+        <w:t>Auschnitte der Ausgabe:</w:t>
       </w:r>
     </w:p>
     <w:p>
@@ -2769,22 +2953,14 @@
         <w:ind w:left="-567"/>
       </w:pPr>
       <w:r>
-        <w:t xml:space="preserve"> .............................</w:t>
-      </w:r>
-    </w:p>
-    <w:p>
-      <w:pPr>
-        <w:ind w:left="-567"/>
-      </w:pPr>
-      <w:r>
         <w:rPr>
           <w:noProof/>
           <w:lang w:eastAsia="de-AT"/>
         </w:rPr>
         <w:drawing>
           <wp:inline distT="0" distB="0" distL="0" distR="0">
-            <wp:extent cx="7553325" cy="571500"/>
-            <wp:effectExtent l="19050" t="0" r="9525" b="0"/>
+            <wp:extent cx="6797993" cy="514350"/>
+            <wp:effectExtent l="19050" t="0" r="2857" b="0"/>
             <wp:docPr id="21" name="Picture 21"/>
             <wp:cNvGraphicFramePr>
               <a:graphicFrameLocks xmlns:a="http://schemas.openxmlformats.org/drawingml/2006/main" noChangeAspect="1"/>
@@ -2808,7 +2984,7 @@
                   <pic:spPr bwMode="auto">
                     <a:xfrm>
                       <a:off x="0" y="0"/>
-                      <a:ext cx="7553325" cy="571500"/>
+                      <a:ext cx="6797993" cy="514350"/>
                     </a:xfrm>
                     <a:prstGeom prst="rect">
                       <a:avLst/>
@@ -2828,44 +3004,380 @@
         </w:drawing>
       </w:r>
     </w:p>
-    <w:p/>
     <w:p>
+      <w:pPr>
+        <w:ind w:left="-567"/>
+      </w:pPr>
+    </w:p>
+    <w:p>
+      <w:pPr>
+        <w:ind w:left="-567"/>
+      </w:pPr>
       <w:r>
         <w:t>Mit Strg + C kann man das Programm beenden.</w:t>
+      </w:r>
+    </w:p>
+    <w:p>
+      <w:pPr>
+        <w:spacing w:after="200"/>
+      </w:pPr>
+      <w:r>
+        <w:br w:type="page"/>
+      </w:r>
+    </w:p>
+    <w:p>
+      <w:pPr>
+        <w:pStyle w:val="NoSpacing"/>
+      </w:pPr>
+      <w:r>
+        <w:lastRenderedPageBreak/>
+        <w:t>Patterns</w:t>
       </w:r>
     </w:p>
     <w:p/>
     <w:p>
-      <w:pPr>
-        <w:pStyle w:val="NoSpacing"/>
-      </w:pPr>
-      <w:r>
-        <w:t>Patterns</w:t>
+      <w:r>
+        <w:br w:type="page"/>
+      </w:r>
+    </w:p>
+    <w:p>
+      <w:pPr>
+        <w:pStyle w:val="Heading1"/>
+      </w:pPr>
+      <w:r>
+        <w:lastRenderedPageBreak/>
+        <w:t>Technologiebeschreibung</w:t>
       </w:r>
     </w:p>
     <w:p/>
     <w:p>
-      <w:r>
-        <w:br w:type="page"/>
+      <w:pPr>
+        <w:pStyle w:val="NoSpacing"/>
+      </w:pPr>
+      <w:r>
+        <w:t>EAI</w:t>
       </w:r>
     </w:p>
     <w:p>
-      <w:pPr>
-        <w:pStyle w:val="Heading1"/>
-      </w:pPr>
-      <w:bookmarkStart w:id="9" w:name="_Toc380679825"/>
-      <w:r>
-        <w:lastRenderedPageBreak/>
-        <w:t>Testbericht</w:t>
-      </w:r>
-      <w:bookmarkEnd w:id="9"/>
+      <w:r>
+        <w:t>EAI bedeutet Enterprise Application Integration und ist eine IT-Infrastruktur um bestehende System miteinander zu verbinden. Denn nicht alle Systeme übertragen die Daten in gleicher Form, daher muss zwischen den Systemen eine Middelware sein die sich um dies kümmert.</w:t>
+      </w:r>
+    </w:p>
+    <w:p>
+      <w:r>
+        <w:t>Und weil eine Middelware zwischen den System ist, verringert sich auch die Kompl</w:t>
+      </w:r>
+      <w:r>
+        <w:t>exität, anstatt</w:t>
+      </w:r>
+      <w:r>
+        <w:rPr>
+          <w:rFonts w:ascii="Consolas" w:hAnsi="Consolas" w:cs="Consolas"/>
+          <w:b/>
+        </w:rPr>
+        <w:t xml:space="preserve"> N*(N-1)/2 </w:t>
+      </w:r>
+      <w:r>
+        <w:t>möglich Verbindungen hat man nur noch</w:t>
+      </w:r>
+      <w:r>
+        <w:rPr>
+          <w:rFonts w:ascii="Consolas" w:hAnsi="Consolas" w:cs="Consolas"/>
+          <w:b/>
+        </w:rPr>
+        <w:t xml:space="preserve"> N </w:t>
+      </w:r>
+      <w:r>
+        <w:t>möglich Verbindungen.</w:t>
+      </w:r>
+      <w:r>
+        <w:t xml:space="preserve"> [</w:t>
+      </w:r>
+      <w:r>
+        <w:t>2</w:t>
+      </w:r>
+      <w:r>
+        <w:t>]</w:t>
+      </w:r>
+    </w:p>
+    <w:p>
+      <w:r>
+        <w:t xml:space="preserve">Durch den Einsatz von EIP (Enterprise </w:t>
+      </w:r>
+      <w:r>
+        <w:t>Integration Patterns), die sich mit der Frage der Softwareintegration beschäftigen, können Probleme bereits im Vorhineine vermieden werden. Denn die meisten EIP bieten die "best practice" in diesem Bereich und bereits fertig funktionierende Beispiele.</w:t>
+      </w:r>
     </w:p>
     <w:p/>
     <w:p/>
-    <w:p/>
+    <w:p>
+      <w:pPr>
+        <w:pStyle w:val="NoSpacing"/>
+      </w:pPr>
+      <w:r>
+        <w:t>ETL</w:t>
+      </w:r>
+    </w:p>
+    <w:p>
+      <w:pPr>
+        <w:spacing w:after="200"/>
+      </w:pPr>
+      <w:r>
+        <w:t>"</w:t>
+      </w:r>
+      <w:r>
+        <w:t xml:space="preserve">Der Begriff ETL (Extract Transform Load) bezeichnet die drei klassischen </w:t>
+      </w:r>
+      <w:hyperlink r:id="rId18" w:tgtFrame="_self" w:tooltip="Schrittdauer step duration   " w:history="1">
+        <w:r>
+          <w:rPr>
+            <w:rStyle w:val="Hyperlink"/>
+          </w:rPr>
+          <w:t>Schritte</w:t>
+        </w:r>
+      </w:hyperlink>
+      <w:r>
+        <w:t xml:space="preserve"> zu Befüllung eines Data Warehouses: </w:t>
+      </w:r>
+    </w:p>
+    <w:p>
+      <w:pPr>
+        <w:pStyle w:val="ListParagraph"/>
+        <w:numPr>
+          <w:ilvl w:val="0"/>
+          <w:numId w:val="22"/>
+        </w:numPr>
+        <w:spacing w:after="120"/>
+        <w:ind w:left="714" w:hanging="357"/>
+        <w:contextualSpacing w:val="0"/>
+      </w:pPr>
+      <w:r>
+        <w:rPr>
+          <w:rStyle w:val="contentbold"/>
+          <w:b/>
+        </w:rPr>
+        <w:t>Extraktion</w:t>
+      </w:r>
+      <w:r>
+        <w:rPr>
+          <w:b/>
+        </w:rPr>
+        <w:t>:</w:t>
+      </w:r>
+      <w:r>
+        <w:t xml:space="preserve"> </w:t>
+      </w:r>
+      <w:r>
+        <w:t xml:space="preserve">Die Daten werden aus einem oder mehreren Quellsystemen in das ETL-System geladen. </w:t>
+      </w:r>
+    </w:p>
+    <w:p>
+      <w:pPr>
+        <w:pStyle w:val="ListParagraph"/>
+        <w:numPr>
+          <w:ilvl w:val="0"/>
+          <w:numId w:val="22"/>
+        </w:numPr>
+        <w:spacing w:after="120"/>
+        <w:ind w:left="714" w:hanging="357"/>
+        <w:contextualSpacing w:val="0"/>
+      </w:pPr>
+      <w:r>
+        <w:rPr>
+          <w:rStyle w:val="contentbold"/>
+          <w:b/>
+        </w:rPr>
+        <w:t>Transformation</w:t>
+      </w:r>
+      <w:r>
+        <w:rPr>
+          <w:b/>
+        </w:rPr>
+        <w:t>:</w:t>
+      </w:r>
+      <w:r>
+        <w:t xml:space="preserve"> </w:t>
+      </w:r>
+      <w:r>
+        <w:t xml:space="preserve">Die Daten werden im ETL-System umgewandelt. Dabei kann es sich sowohl um technische Umwandlungen wie beispielsweise der Änderung der </w:t>
+      </w:r>
+      <w:r>
+        <w:t>Datentypen</w:t>
+      </w:r>
+      <w:r>
+        <w:t xml:space="preserve">, aber auch um fachliche Umwandlungen wie z.B. von Berechnungen und </w:t>
+      </w:r>
+      <w:r>
+        <w:t>Aggregationen</w:t>
+      </w:r>
+      <w:r>
+        <w:t xml:space="preserve">, handeln. </w:t>
+      </w:r>
+    </w:p>
+    <w:p>
+      <w:pPr>
+        <w:pStyle w:val="ListParagraph"/>
+        <w:numPr>
+          <w:ilvl w:val="0"/>
+          <w:numId w:val="22"/>
+        </w:numPr>
+        <w:spacing w:after="120"/>
+        <w:ind w:left="714" w:hanging="357"/>
+        <w:contextualSpacing w:val="0"/>
+      </w:pPr>
+      <w:r>
+        <w:rPr>
+          <w:rStyle w:val="contentbold"/>
+          <w:b/>
+        </w:rPr>
+        <w:t>Load</w:t>
+      </w:r>
+      <w:r>
+        <w:rPr>
+          <w:b/>
+        </w:rPr>
+        <w:t>:</w:t>
+      </w:r>
+      <w:r>
+        <w:t xml:space="preserve"> </w:t>
+      </w:r>
+      <w:r>
+        <w:t>Die Daten werden aus dem ETL-System ins Data Warehouse geladen.</w:t>
+      </w:r>
+      <w:r>
+        <w:t>" [3</w:t>
+      </w:r>
+      <w:r>
+        <w:t>]</w:t>
+      </w:r>
+    </w:p>
     <w:p/>
     <w:p>
       <w:r>
+        <w:rPr>
+          <w:noProof/>
+          <w:lang w:eastAsia="de-AT"/>
+        </w:rPr>
+        <w:pict>
+          <v:shapetype id="_x0000_t202" coordsize="21600,21600" o:spt="202" path="m,l,21600r21600,l21600,xe">
+            <v:stroke joinstyle="miter"/>
+            <v:path gradientshapeok="t" o:connecttype="rect"/>
+          </v:shapetype>
+          <v:shape id="_x0000_s1058" type="#_x0000_t202" style="position:absolute;margin-left:37.15pt;margin-top:2.8pt;width:351pt;height:223.5pt;z-index:251662336" filled="f" strokecolor="#00b0f0">
+            <v:textbox>
+              <w:txbxContent>
+                <w:p/>
+                <w:p/>
+                <w:p/>
+                <w:p/>
+                <w:p/>
+                <w:p/>
+                <w:p/>
+                <w:p/>
+                <w:p/>
+                <w:p/>
+                <w:p>
+                  <w:pPr>
+                    <w:jc w:val="right"/>
+                  </w:pPr>
+                  <w:r>
+                    <w:rPr>
+                      <w:color w:val="404040" w:themeColor="text1" w:themeTint="BF"/>
+                    </w:rPr>
+                    <w:t>Abbildung 1</w:t>
+                  </w:r>
+                  <w:r>
+                    <w:rPr>
+                      <w:color w:val="404040" w:themeColor="text1" w:themeTint="BF"/>
+                    </w:rPr>
+                    <w:t xml:space="preserve"> [</w:t>
+                  </w:r>
+                  <w:r>
+                    <w:rPr>
+                      <w:color w:val="404040" w:themeColor="text1" w:themeTint="BF"/>
+                    </w:rPr>
+                    <w:t>3</w:t>
+                  </w:r>
+                  <w:r>
+                    <w:rPr>
+                      <w:color w:val="404040" w:themeColor="text1" w:themeTint="BF"/>
+                    </w:rPr>
+                    <w:t>]</w:t>
+                  </w:r>
+                </w:p>
+              </w:txbxContent>
+            </v:textbox>
+          </v:shape>
+        </w:pict>
+      </w:r>
+      <w:r>
+        <w:rPr>
+          <w:noProof/>
+          <w:lang w:eastAsia="de-AT"/>
+        </w:rPr>
+        <w:drawing>
+          <wp:anchor distT="0" distB="0" distL="114300" distR="114300" simplePos="0" relativeHeight="251661312" behindDoc="0" locked="0" layoutInCell="1" allowOverlap="1">
+            <wp:simplePos x="0" y="0"/>
+            <wp:positionH relativeFrom="column">
+              <wp:posOffset>557530</wp:posOffset>
+            </wp:positionH>
+            <wp:positionV relativeFrom="paragraph">
+              <wp:posOffset>80010</wp:posOffset>
+            </wp:positionV>
+            <wp:extent cx="4295775" cy="2762250"/>
+            <wp:effectExtent l="19050" t="0" r="9525" b="0"/>
+            <wp:wrapThrough wrapText="bothSides">
+              <wp:wrapPolygon edited="0">
+                <wp:start x="-96" y="0"/>
+                <wp:lineTo x="-96" y="21451"/>
+                <wp:lineTo x="21648" y="21451"/>
+                <wp:lineTo x="21648" y="0"/>
+                <wp:lineTo x="-96" y="0"/>
+              </wp:wrapPolygon>
+            </wp:wrapThrough>
+            <wp:docPr id="2" name="irc_mi" descr="http://www.itwissen.info/bilder/etl-prozess-extraktion-transformation-ladung.png"/>
+            <wp:cNvGraphicFramePr>
+              <a:graphicFrameLocks xmlns:a="http://schemas.openxmlformats.org/drawingml/2006/main" noChangeAspect="1"/>
+            </wp:cNvGraphicFramePr>
+            <a:graphic xmlns:a="http://schemas.openxmlformats.org/drawingml/2006/main">
+              <a:graphicData uri="http://schemas.openxmlformats.org/drawingml/2006/picture">
+                <pic:pic xmlns:pic="http://schemas.openxmlformats.org/drawingml/2006/picture">
+                  <pic:nvPicPr>
+                    <pic:cNvPr id="0" name="irc_mi" descr="http://www.itwissen.info/bilder/etl-prozess-extraktion-transformation-ladung.png"/>
+                    <pic:cNvPicPr>
+                      <a:picLocks noChangeAspect="1" noChangeArrowheads="1"/>
+                    </pic:cNvPicPr>
+                  </pic:nvPicPr>
+                  <pic:blipFill>
+                    <a:blip r:embed="rId19" cstate="print"/>
+                    <a:srcRect/>
+                    <a:stretch>
+                      <a:fillRect/>
+                    </a:stretch>
+                  </pic:blipFill>
+                  <pic:spPr bwMode="auto">
+                    <a:xfrm>
+                      <a:off x="0" y="0"/>
+                      <a:ext cx="4295775" cy="2762250"/>
+                    </a:xfrm>
+                    <a:prstGeom prst="rect">
+                      <a:avLst/>
+                    </a:prstGeom>
+                    <a:noFill/>
+                    <a:ln w="9525">
+                      <a:noFill/>
+                      <a:miter lim="800000"/>
+                      <a:headEnd/>
+                      <a:tailEnd/>
+                    </a:ln>
+                  </pic:spPr>
+                </pic:pic>
+              </a:graphicData>
+            </a:graphic>
+          </wp:anchor>
+        </w:drawing>
+      </w:r>
+      <w:r>
         <w:br w:type="page"/>
       </w:r>
     </w:p>
@@ -2873,12 +3385,12 @@
       <w:pPr>
         <w:pStyle w:val="Heading1"/>
       </w:pPr>
-      <w:bookmarkStart w:id="10" w:name="_Toc380679826"/>
+      <w:bookmarkStart w:id="8" w:name="_Toc380679826"/>
       <w:r>
         <w:lastRenderedPageBreak/>
         <w:t>Quellenangaben</w:t>
       </w:r>
-      <w:bookmarkEnd w:id="10"/>
+      <w:bookmarkEnd w:id="8"/>
     </w:p>
     <w:p>
       <w:pPr>
@@ -2896,8 +3408,57 @@
       <w:r>
         <w:rPr>
           <w:rFonts w:ascii="Tahoma" w:hAnsi="Tahoma" w:cs="Tahoma"/>
+          <w:lang w:val="en-US"/>
         </w:rPr>
         <w:t>Apache Camel</w:t>
+      </w:r>
+      <w:r>
+        <w:rPr>
+          <w:rFonts w:ascii="Tahoma" w:hAnsi="Tahoma" w:cs="Tahoma"/>
+        </w:rPr>
+        <w:t>, "</w:t>
+      </w:r>
+      <w:r>
+        <w:rPr>
+          <w:rFonts w:ascii="Tahoma" w:hAnsi="Tahoma" w:cs="Tahoma"/>
+        </w:rPr>
+        <w:t>Extra</w:t>
+      </w:r>
+      <w:r>
+        <w:rPr>
+          <w:rFonts w:ascii="Tahoma" w:hAnsi="Tahoma" w:cs="Tahoma"/>
+        </w:rPr>
+        <w:t>ct Transform Load (ETL) Example</w:t>
+      </w:r>
+      <w:r>
+        <w:rPr>
+          <w:rFonts w:ascii="Tahoma" w:hAnsi="Tahoma" w:cs="Tahoma"/>
+        </w:rPr>
+        <w:t>",</w:t>
+      </w:r>
+      <w:r>
+        <w:rPr>
+          <w:rFonts w:ascii="Tahoma" w:hAnsi="Tahoma" w:cs="Tahoma"/>
+        </w:rPr>
+        <w:t xml:space="preserve"> </w:t>
+      </w:r>
+      <w:r>
+        <w:rPr>
+          <w:rFonts w:ascii="Tahoma" w:hAnsi="Tahoma" w:cs="Tahoma"/>
+        </w:rPr>
+        <w:t>online verfügbar</w:t>
+      </w:r>
+      <w:r>
+        <w:rPr>
+          <w:rFonts w:ascii="Tahoma" w:hAnsi="Tahoma" w:cs="Tahoma"/>
+        </w:rPr>
+        <w:t xml:space="preserve">: </w:t>
+      </w:r>
+      <w:r>
+        <w:rPr>
+          <w:rFonts w:ascii="Tahoma" w:hAnsi="Tahoma" w:cs="Tahoma"/>
+        </w:rPr>
+        <w:t>http://camel.apache.org/etl-example.html</w:t>
       </w:r>
       <w:r>
         <w:rPr>
@@ -2909,64 +3470,7 @@
         <w:rPr>
           <w:rFonts w:ascii="Tahoma" w:hAnsi="Tahoma" w:cs="Tahoma"/>
         </w:rPr>
-        <w:t xml:space="preserve"> </w:t>
-      </w:r>
-      <w:r>
-        <w:rPr>
-          <w:rFonts w:ascii="Tahoma" w:hAnsi="Tahoma" w:cs="Tahoma"/>
-        </w:rPr>
-        <w:t>"</w:t>
-      </w:r>
-      <w:r>
-        <w:rPr>
-          <w:rFonts w:ascii="Tahoma" w:hAnsi="Tahoma" w:cs="Tahoma"/>
-        </w:rPr>
-        <w:t>Extract Trans</w:t>
-      </w:r>
-      <w:r>
-        <w:rPr>
-          <w:rFonts w:ascii="Tahoma" w:hAnsi="Tahoma" w:cs="Tahoma"/>
-        </w:rPr>
-        <w:t>form Load (ETL)",</w:t>
-      </w:r>
-      <w:r>
-        <w:rPr>
-          <w:rFonts w:ascii="Tahoma" w:hAnsi="Tahoma" w:cs="Tahoma"/>
-        </w:rPr>
-        <w:t xml:space="preserve"> online verfügbar: </w:t>
-      </w:r>
-      <w:hyperlink r:id="rId18" w:tgtFrame="_blank" w:history="1">
-        <w:r>
-          <w:rPr>
-            <w:rStyle w:val="Hyperlink"/>
-            <w:rFonts w:ascii="Tahoma" w:hAnsi="Tahoma" w:cs="Tahoma"/>
-          </w:rPr>
-          <w:t>http://camel.apache.org/etl.html</w:t>
-        </w:r>
-      </w:hyperlink>
-      <w:r>
-        <w:rPr>
-          <w:rFonts w:ascii="Tahoma" w:hAnsi="Tahoma" w:cs="Tahoma"/>
-        </w:rPr>
-        <w:t>,</w:t>
-      </w:r>
-      <w:r>
-        <w:rPr>
-          <w:rFonts w:ascii="Tahoma" w:hAnsi="Tahoma" w:cs="Tahoma"/>
-        </w:rPr>
-        <w:t xml:space="preserve"> zuletzt besucht:</w:t>
-      </w:r>
-      <w:r>
-        <w:rPr>
-          <w:rFonts w:ascii="Tahoma" w:hAnsi="Tahoma" w:cs="Tahoma"/>
-        </w:rPr>
-        <w:t xml:space="preserve"> 20</w:t>
-      </w:r>
-      <w:r>
-        <w:rPr>
-          <w:rFonts w:ascii="Tahoma" w:hAnsi="Tahoma" w:cs="Tahoma"/>
-        </w:rPr>
-        <w:t>.02.2014</w:t>
+        <w:t xml:space="preserve"> zuletzt besucht: 20.02.2014</w:t>
       </w:r>
     </w:p>
     <w:p>
@@ -2986,90 +3490,19 @@
         <w:rPr>
           <w:rFonts w:ascii="Tahoma" w:hAnsi="Tahoma" w:cs="Tahoma"/>
         </w:rPr>
-        <w:t>G.Hohpe &amp;</w:t>
+        <w:t xml:space="preserve">Torsten Horm, "Technische Vorteile", zuletz aktualisiert: 2007, online verfügbar: </w:t>
       </w:r>
       <w:r>
         <w:rPr>
           <w:rFonts w:ascii="Tahoma" w:hAnsi="Tahoma" w:cs="Tahoma"/>
         </w:rPr>
-        <w:t xml:space="preserve"> B.Woolf</w:t>
+        <w:t>http://www.torsten-horn.de/techdocs/eai.htm</w:t>
       </w:r>
       <w:r>
         <w:rPr>
           <w:rFonts w:ascii="Tahoma" w:hAnsi="Tahoma" w:cs="Tahoma"/>
         </w:rPr>
-        <w:t>, "Enterprise Integration Patterns",</w:t>
-      </w:r>
-      <w:r>
-        <w:rPr>
-          <w:rFonts w:ascii="Tahoma" w:hAnsi="Tahoma" w:cs="Tahoma"/>
-        </w:rPr>
-        <w:t xml:space="preserve"> </w:t>
-      </w:r>
-      <w:r>
-        <w:rPr>
-          <w:rFonts w:ascii="Tahoma" w:hAnsi="Tahoma" w:cs="Tahoma"/>
-        </w:rPr>
-        <w:t>zuletzt aktualisiert: 2003,</w:t>
-      </w:r>
-      <w:r>
-        <w:rPr>
-          <w:rFonts w:ascii="Tahoma" w:hAnsi="Tahoma" w:cs="Tahoma"/>
-        </w:rPr>
-        <w:t xml:space="preserve"> online verfügbar: </w:t>
-      </w:r>
-      <w:hyperlink r:id="rId19" w:tgtFrame="_blank" w:history="1">
-        <w:r>
-          <w:rPr>
-            <w:rStyle w:val="Hyperlink"/>
-            <w:rFonts w:ascii="Tahoma" w:hAnsi="Tahoma" w:cs="Tahoma"/>
-          </w:rPr>
-          <w:t>http://www.enterpriseintegrationpatterns.com/</w:t>
-        </w:r>
-        <w:r>
-          <w:rPr>
-            <w:rStyle w:val="Hyperlink"/>
-            <w:rFonts w:ascii="Tahoma" w:hAnsi="Tahoma" w:cs="Tahoma"/>
-          </w:rPr>
-          <w:br/>
-        </w:r>
-        <w:r>
-          <w:rPr>
-            <w:rStyle w:val="Hyperlink"/>
-            <w:rFonts w:ascii="Tahoma" w:hAnsi="Tahoma" w:cs="Tahoma"/>
-          </w:rPr>
-          <w:t>toc.html</w:t>
-        </w:r>
-      </w:hyperlink>
-      <w:r>
-        <w:rPr>
-          <w:rFonts w:ascii="Tahoma" w:hAnsi="Tahoma" w:cs="Tahoma"/>
-        </w:rPr>
-        <w:t>,</w:t>
-      </w:r>
-      <w:r>
-        <w:rPr>
-          <w:rFonts w:ascii="Tahoma" w:hAnsi="Tahoma" w:cs="Tahoma"/>
-        </w:rPr>
-        <w:t xml:space="preserve"> </w:t>
-      </w:r>
-      <w:r>
-        <w:rPr>
-          <w:rFonts w:ascii="Tahoma" w:hAnsi="Tahoma" w:cs="Tahoma"/>
-        </w:rPr>
-        <w:t>zuletzt besucht</w:t>
-      </w:r>
-      <w:r>
-        <w:rPr>
-          <w:rFonts w:ascii="Tahoma" w:hAnsi="Tahoma" w:cs="Tahoma"/>
-        </w:rPr>
-        <w:t>: 20</w:t>
-      </w:r>
-      <w:r>
-        <w:rPr>
-          <w:rFonts w:ascii="Tahoma" w:hAnsi="Tahoma" w:cs="Tahoma"/>
-        </w:rPr>
-        <w:t>.02.2014</w:t>
+        <w:t>, zuletzt besucht: 26.02.2014</w:t>
       </w:r>
     </w:p>
     <w:p>
@@ -3088,79 +3521,45 @@
       <w:r>
         <w:rPr>
           <w:rFonts w:ascii="Tahoma" w:hAnsi="Tahoma" w:cs="Tahoma"/>
-          <w:lang w:val="en-US"/>
         </w:rPr>
-        <w:t>Apache Camel</w:t>
+        <w:t>Dipl.-Ing. Klaus Lipinski, "</w:t>
       </w:r>
       <w:r>
         <w:rPr>
           <w:rFonts w:ascii="Tahoma" w:hAnsi="Tahoma" w:cs="Tahoma"/>
         </w:rPr>
-        <w:t>, "</w:t>
+        <w:t>ETL (extract transform load)</w:t>
       </w:r>
       <w:r>
         <w:rPr>
           <w:rFonts w:ascii="Tahoma" w:hAnsi="Tahoma" w:cs="Tahoma"/>
         </w:rPr>
-        <w:t>Extra</w:t>
+        <w:t xml:space="preserve">", </w:t>
       </w:r>
       <w:r>
         <w:rPr>
           <w:rFonts w:ascii="Tahoma" w:hAnsi="Tahoma" w:cs="Tahoma"/>
         </w:rPr>
-        <w:t>ct Transform Load (ETL) Example</w:t>
+        <w:t xml:space="preserve">online verfügbar: </w:t>
       </w:r>
       <w:r>
         <w:rPr>
           <w:rFonts w:ascii="Tahoma" w:hAnsi="Tahoma" w:cs="Tahoma"/>
         </w:rPr>
-        <w:t>",</w:t>
+        <w:t>http://www.itwissen.info/definition/lexikon/ETL-extract-transfer-load.html</w:t>
       </w:r>
       <w:r>
         <w:rPr>
           <w:rFonts w:ascii="Tahoma" w:hAnsi="Tahoma" w:cs="Tahoma"/>
         </w:rPr>
-        <w:t xml:space="preserve"> </w:t>
-      </w:r>
-      <w:r>
-        <w:rPr>
-          <w:rFonts w:ascii="Tahoma" w:hAnsi="Tahoma" w:cs="Tahoma"/>
-        </w:rPr>
-        <w:t>online verfügbar</w:t>
-      </w:r>
-      <w:r>
-        <w:rPr>
-          <w:rFonts w:ascii="Tahoma" w:hAnsi="Tahoma" w:cs="Tahoma"/>
-        </w:rPr>
-        <w:t xml:space="preserve">: </w:t>
-      </w:r>
-      <w:hyperlink r:id="rId20" w:tgtFrame="_blank" w:history="1">
-        <w:r>
-          <w:rPr>
-            <w:rStyle w:val="Hyperlink"/>
-            <w:rFonts w:ascii="Tahoma" w:hAnsi="Tahoma" w:cs="Tahoma"/>
-          </w:rPr>
-          <w:t>http://camel.apache.org/etl-example.html</w:t>
-        </w:r>
-      </w:hyperlink>
-      <w:r>
-        <w:rPr>
-          <w:rFonts w:ascii="Tahoma" w:hAnsi="Tahoma" w:cs="Tahoma"/>
-        </w:rPr>
-        <w:t>,</w:t>
-      </w:r>
-      <w:r>
-        <w:rPr>
-          <w:rFonts w:ascii="Tahoma" w:hAnsi="Tahoma" w:cs="Tahoma"/>
-        </w:rPr>
-        <w:t xml:space="preserve"> zuletzt besucht: 20.02.2014</w:t>
+        <w:t>, zuletzt besucht: 26.02.2014</w:t>
       </w:r>
     </w:p>
     <w:sectPr>
-      <w:headerReference w:type="default" r:id="rId21"/>
-      <w:footerReference w:type="default" r:id="rId22"/>
-      <w:headerReference w:type="first" r:id="rId23"/>
-      <w:footerReference w:type="first" r:id="rId24"/>
+      <w:headerReference w:type="default" r:id="rId20"/>
+      <w:footerReference w:type="default" r:id="rId21"/>
+      <w:headerReference w:type="first" r:id="rId22"/>
+      <w:footerReference w:type="first" r:id="rId23"/>
       <w:pgSz w:w="11906" w:h="16838"/>
       <w:pgMar w:top="1241" w:right="1417" w:bottom="1134" w:left="1417" w:header="426" w:footer="525" w:gutter="0"/>
       <w:pgNumType w:start="1"/>
@@ -3297,7 +3696,7 @@
                       <w:noProof/>
                       <w:color w:val="F0A22E" w:themeColor="accent1"/>
                     </w:rPr>
-                    <w:t>5</w:t>
+                    <w:t>4</w:t>
                   </w:r>
                   <w:r>
                     <w:rPr>
@@ -3338,13 +3737,7 @@
       <w:rPr>
         <w:color w:val="7F7F7F" w:themeColor="background1" w:themeShade="7F"/>
       </w:rPr>
-      <w:t xml:space="preserve"> </w:t>
-    </w:r>
-    <w:r>
-      <w:rPr>
-        <w:color w:val="7F7F7F" w:themeColor="background1" w:themeShade="7F"/>
-      </w:rPr>
-      <w:t>Belinic</w:t>
+      <w:t xml:space="preserve"> Belinic</w:t>
     </w:r>
     <w:r>
       <w:rPr>
@@ -3563,13 +3956,7 @@
       <w:rPr>
         <w:color w:val="7F7F7F" w:themeColor="background1" w:themeShade="7F"/>
       </w:rPr>
-      <w:t xml:space="preserve"> </w:t>
-    </w:r>
-    <w:r>
-      <w:rPr>
-        <w:color w:val="7F7F7F" w:themeColor="background1" w:themeShade="7F"/>
-      </w:rPr>
-      <w:t>Ayvazyan Belinic</w:t>
+      <w:t xml:space="preserve"> Ayvazyan Belinic</w:t>
     </w:r>
     <w:r>
       <w:rPr>
@@ -3812,14 +4199,14 @@
         <v:path o:extrusionok="f" gradientshapeok="t" o:connecttype="rect"/>
         <o:lock v:ext="edit" aspectratio="t"/>
       </v:shapetype>
-      <v:shape id="_x0000_i1046" type="#_x0000_t75" style="width:9pt;height:9pt" o:bullet="t">
+      <v:shape id="_x0000_i1124" type="#_x0000_t75" style="width:9pt;height:9pt" o:bullet="t">
         <v:imagedata r:id="rId1" o:title="BD21482_"/>
       </v:shape>
     </w:pict>
   </w:numPicBullet>
   <w:numPicBullet w:numPicBulletId="1">
     <w:pict>
-      <v:shape id="_x0000_i1047" type="#_x0000_t75" style="width:9pt;height:9pt" o:bullet="t">
+      <v:shape id="_x0000_i1125" type="#_x0000_t75" style="width:9pt;height:9pt" o:bullet="t">
         <v:imagedata r:id="rId2" o:title="BD21344_"/>
       </v:shape>
     </w:pict>
@@ -4125,11 +4512,11 @@
   <w:abstractNum w:abstractNumId="2">
     <w:nsid w:val="247B4575"/>
     <w:multiLevelType w:val="hybridMultilevel"/>
-    <w:tmpl w:val="A97A4E52"/>
-    <w:lvl w:ilvl="0" w:tplc="DD464CA2">
+    <w:tmpl w:val="BEFC42B6"/>
+    <w:lvl w:ilvl="0" w:tplc="F4CE4162">
       <w:start w:val="1"/>
       <w:numFmt w:val="decimal"/>
-      <w:lvlText w:val="[%1] "/>
+      <w:lvlText w:val="[0.%1] "/>
       <w:lvlJc w:val="left"/>
       <w:pPr>
         <w:ind w:left="720" w:hanging="360"/>
@@ -4558,6 +4945,96 @@
     </w:lvl>
   </w:abstractNum>
   <w:abstractNum w:abstractNumId="6">
+    <w:nsid w:val="39E96102"/>
+    <w:multiLevelType w:val="hybridMultilevel"/>
+    <w:tmpl w:val="426206EE"/>
+    <w:lvl w:ilvl="0" w:tplc="18FCE3F6">
+      <w:start w:val="1"/>
+      <w:numFmt w:val="decimal"/>
+      <w:lvlText w:val="%1. "/>
+      <w:lvlJc w:val="left"/>
+      <w:pPr>
+        <w:ind w:left="720" w:hanging="360"/>
+      </w:pPr>
+      <w:rPr>
+        <w:rFonts w:hint="default"/>
+        <w:b/>
+      </w:rPr>
+    </w:lvl>
+    <w:lvl w:ilvl="1" w:tplc="0C070019" w:tentative="1">
+      <w:start w:val="1"/>
+      <w:numFmt w:val="lowerLetter"/>
+      <w:lvlText w:val="%2."/>
+      <w:lvlJc w:val="left"/>
+      <w:pPr>
+        <w:ind w:left="1440" w:hanging="360"/>
+      </w:pPr>
+    </w:lvl>
+    <w:lvl w:ilvl="2" w:tplc="0C07001B" w:tentative="1">
+      <w:start w:val="1"/>
+      <w:numFmt w:val="lowerRoman"/>
+      <w:lvlText w:val="%3."/>
+      <w:lvlJc w:val="right"/>
+      <w:pPr>
+        <w:ind w:left="2160" w:hanging="180"/>
+      </w:pPr>
+    </w:lvl>
+    <w:lvl w:ilvl="3" w:tplc="0C07000F" w:tentative="1">
+      <w:start w:val="1"/>
+      <w:numFmt w:val="decimal"/>
+      <w:lvlText w:val="%4."/>
+      <w:lvlJc w:val="left"/>
+      <w:pPr>
+        <w:ind w:left="2880" w:hanging="360"/>
+      </w:pPr>
+    </w:lvl>
+    <w:lvl w:ilvl="4" w:tplc="0C070019" w:tentative="1">
+      <w:start w:val="1"/>
+      <w:numFmt w:val="lowerLetter"/>
+      <w:lvlText w:val="%5."/>
+      <w:lvlJc w:val="left"/>
+      <w:pPr>
+        <w:ind w:left="3600" w:hanging="360"/>
+      </w:pPr>
+    </w:lvl>
+    <w:lvl w:ilvl="5" w:tplc="0C07001B" w:tentative="1">
+      <w:start w:val="1"/>
+      <w:numFmt w:val="lowerRoman"/>
+      <w:lvlText w:val="%6."/>
+      <w:lvlJc w:val="right"/>
+      <w:pPr>
+        <w:ind w:left="4320" w:hanging="180"/>
+      </w:pPr>
+    </w:lvl>
+    <w:lvl w:ilvl="6" w:tplc="0C07000F" w:tentative="1">
+      <w:start w:val="1"/>
+      <w:numFmt w:val="decimal"/>
+      <w:lvlText w:val="%7."/>
+      <w:lvlJc w:val="left"/>
+      <w:pPr>
+        <w:ind w:left="5040" w:hanging="360"/>
+      </w:pPr>
+    </w:lvl>
+    <w:lvl w:ilvl="7" w:tplc="0C070019" w:tentative="1">
+      <w:start w:val="1"/>
+      <w:numFmt w:val="lowerLetter"/>
+      <w:lvlText w:val="%8."/>
+      <w:lvlJc w:val="left"/>
+      <w:pPr>
+        <w:ind w:left="5760" w:hanging="360"/>
+      </w:pPr>
+    </w:lvl>
+    <w:lvl w:ilvl="8" w:tplc="0C07001B" w:tentative="1">
+      <w:start w:val="1"/>
+      <w:numFmt w:val="lowerRoman"/>
+      <w:lvlText w:val="%9."/>
+      <w:lvlJc w:val="right"/>
+      <w:pPr>
+        <w:ind w:left="6480" w:hanging="180"/>
+      </w:pPr>
+    </w:lvl>
+  </w:abstractNum>
+  <w:abstractNum w:abstractNumId="7">
     <w:nsid w:val="416A3FFB"/>
     <w:multiLevelType w:val="multilevel"/>
     <w:tmpl w:val="6C36B92E"/>
@@ -4706,7 +5183,7 @@
       </w:rPr>
     </w:lvl>
   </w:abstractNum>
-  <w:abstractNum w:abstractNumId="7">
+  <w:abstractNum w:abstractNumId="8">
     <w:nsid w:val="4198273E"/>
     <w:multiLevelType w:val="multilevel"/>
     <w:tmpl w:val="3B8A729E"/>
@@ -4855,7 +5332,7 @@
       </w:rPr>
     </w:lvl>
   </w:abstractNum>
-  <w:abstractNum w:abstractNumId="8">
+  <w:abstractNum w:abstractNumId="9">
     <w:nsid w:val="48FD476F"/>
     <w:multiLevelType w:val="hybridMultilevel"/>
     <w:tmpl w:val="51FC9C5A"/>
@@ -4941,7 +5418,7 @@
       </w:pPr>
     </w:lvl>
   </w:abstractNum>
-  <w:abstractNum w:abstractNumId="9">
+  <w:abstractNum w:abstractNumId="10">
     <w:nsid w:val="4C0B775A"/>
     <w:multiLevelType w:val="multilevel"/>
     <w:tmpl w:val="22244822"/>
@@ -5090,7 +5567,7 @@
       </w:rPr>
     </w:lvl>
   </w:abstractNum>
-  <w:abstractNum w:abstractNumId="10">
+  <w:abstractNum w:abstractNumId="11">
     <w:nsid w:val="4E2B1D0E"/>
     <w:multiLevelType w:val="hybridMultilevel"/>
     <w:tmpl w:val="CF3CEB44"/>
@@ -5179,7 +5656,120 @@
       </w:pPr>
     </w:lvl>
   </w:abstractNum>
-  <w:abstractNum w:abstractNumId="11">
+  <w:abstractNum w:abstractNumId="12">
+    <w:nsid w:val="521E1E91"/>
+    <w:multiLevelType w:val="multilevel"/>
+    <w:tmpl w:val="CFA0E710"/>
+    <w:lvl w:ilvl="0">
+      <w:start w:val="1"/>
+      <w:numFmt w:val="decimal"/>
+      <w:lvlText w:val="%1."/>
+      <w:lvlJc w:val="left"/>
+      <w:pPr>
+        <w:tabs>
+          <w:tab w:val="num" w:pos="720"/>
+        </w:tabs>
+        <w:ind w:left="720" w:hanging="360"/>
+      </w:pPr>
+    </w:lvl>
+    <w:lvl w:ilvl="1" w:tentative="1">
+      <w:start w:val="1"/>
+      <w:numFmt w:val="decimal"/>
+      <w:lvlText w:val="%2."/>
+      <w:lvlJc w:val="left"/>
+      <w:pPr>
+        <w:tabs>
+          <w:tab w:val="num" w:pos="1440"/>
+        </w:tabs>
+        <w:ind w:left="1440" w:hanging="360"/>
+      </w:pPr>
+    </w:lvl>
+    <w:lvl w:ilvl="2" w:tentative="1">
+      <w:start w:val="1"/>
+      <w:numFmt w:val="decimal"/>
+      <w:lvlText w:val="%3."/>
+      <w:lvlJc w:val="left"/>
+      <w:pPr>
+        <w:tabs>
+          <w:tab w:val="num" w:pos="2160"/>
+        </w:tabs>
+        <w:ind w:left="2160" w:hanging="360"/>
+      </w:pPr>
+    </w:lvl>
+    <w:lvl w:ilvl="3" w:tentative="1">
+      <w:start w:val="1"/>
+      <w:numFmt w:val="decimal"/>
+      <w:lvlText w:val="%4."/>
+      <w:lvlJc w:val="left"/>
+      <w:pPr>
+        <w:tabs>
+          <w:tab w:val="num" w:pos="2880"/>
+        </w:tabs>
+        <w:ind w:left="2880" w:hanging="360"/>
+      </w:pPr>
+    </w:lvl>
+    <w:lvl w:ilvl="4" w:tentative="1">
+      <w:start w:val="1"/>
+      <w:numFmt w:val="decimal"/>
+      <w:lvlText w:val="%5."/>
+      <w:lvlJc w:val="left"/>
+      <w:pPr>
+        <w:tabs>
+          <w:tab w:val="num" w:pos="3600"/>
+        </w:tabs>
+        <w:ind w:left="3600" w:hanging="360"/>
+      </w:pPr>
+    </w:lvl>
+    <w:lvl w:ilvl="5" w:tentative="1">
+      <w:start w:val="1"/>
+      <w:numFmt w:val="decimal"/>
+      <w:lvlText w:val="%6."/>
+      <w:lvlJc w:val="left"/>
+      <w:pPr>
+        <w:tabs>
+          <w:tab w:val="num" w:pos="4320"/>
+        </w:tabs>
+        <w:ind w:left="4320" w:hanging="360"/>
+      </w:pPr>
+    </w:lvl>
+    <w:lvl w:ilvl="6" w:tentative="1">
+      <w:start w:val="1"/>
+      <w:numFmt w:val="decimal"/>
+      <w:lvlText w:val="%7."/>
+      <w:lvlJc w:val="left"/>
+      <w:pPr>
+        <w:tabs>
+          <w:tab w:val="num" w:pos="5040"/>
+        </w:tabs>
+        <w:ind w:left="5040" w:hanging="360"/>
+      </w:pPr>
+    </w:lvl>
+    <w:lvl w:ilvl="7" w:tentative="1">
+      <w:start w:val="1"/>
+      <w:numFmt w:val="decimal"/>
+      <w:lvlText w:val="%8."/>
+      <w:lvlJc w:val="left"/>
+      <w:pPr>
+        <w:tabs>
+          <w:tab w:val="num" w:pos="5760"/>
+        </w:tabs>
+        <w:ind w:left="5760" w:hanging="360"/>
+      </w:pPr>
+    </w:lvl>
+    <w:lvl w:ilvl="8" w:tentative="1">
+      <w:start w:val="1"/>
+      <w:numFmt w:val="decimal"/>
+      <w:lvlText w:val="%9."/>
+      <w:lvlJc w:val="left"/>
+      <w:pPr>
+        <w:tabs>
+          <w:tab w:val="num" w:pos="6480"/>
+        </w:tabs>
+        <w:ind w:left="6480" w:hanging="360"/>
+      </w:pPr>
+    </w:lvl>
+  </w:abstractNum>
+  <w:abstractNum w:abstractNumId="13">
     <w:nsid w:val="524F6A29"/>
     <w:multiLevelType w:val="hybridMultilevel"/>
     <w:tmpl w:val="DA405540"/>
@@ -5292,7 +5882,7 @@
       </w:rPr>
     </w:lvl>
   </w:abstractNum>
-  <w:abstractNum w:abstractNumId="12">
+  <w:abstractNum w:abstractNumId="14">
     <w:nsid w:val="534540FC"/>
     <w:multiLevelType w:val="hybridMultilevel"/>
     <w:tmpl w:val="A97A4E52"/>
@@ -5381,7 +5971,7 @@
       </w:pPr>
     </w:lvl>
   </w:abstractNum>
-  <w:abstractNum w:abstractNumId="13">
+  <w:abstractNum w:abstractNumId="15">
     <w:nsid w:val="595A2A71"/>
     <w:multiLevelType w:val="hybridMultilevel"/>
     <w:tmpl w:val="B5E0E9AE"/>
@@ -5471,7 +6061,7 @@
       </w:pPr>
     </w:lvl>
   </w:abstractNum>
-  <w:abstractNum w:abstractNumId="14">
+  <w:abstractNum w:abstractNumId="16">
     <w:nsid w:val="67E46652"/>
     <w:multiLevelType w:val="multilevel"/>
     <w:tmpl w:val="5C6E7C00"/>
@@ -5620,7 +6210,7 @@
       </w:rPr>
     </w:lvl>
   </w:abstractNum>
-  <w:abstractNum w:abstractNumId="15">
+  <w:abstractNum w:abstractNumId="17">
     <w:nsid w:val="779C7EE0"/>
     <w:multiLevelType w:val="hybridMultilevel"/>
     <w:tmpl w:val="CF3CEB44"/>
@@ -5709,7 +6299,7 @@
       </w:pPr>
     </w:lvl>
   </w:abstractNum>
-  <w:abstractNum w:abstractNumId="16">
+  <w:abstractNum w:abstractNumId="18">
     <w:nsid w:val="7BEA0D8B"/>
     <w:multiLevelType w:val="hybridMultilevel"/>
     <w:tmpl w:val="882A5B52"/>
@@ -5824,7 +6414,7 @@
       </w:rPr>
     </w:lvl>
   </w:abstractNum>
-  <w:abstractNum w:abstractNumId="17">
+  <w:abstractNum w:abstractNumId="19">
     <w:nsid w:val="7F83165E"/>
     <w:multiLevelType w:val="hybridMultilevel"/>
     <w:tmpl w:val="85EAC0C0"/>
@@ -5944,49 +6534,49 @@
     <w:abstractNumId w:val="4"/>
   </w:num>
   <w:num w:numId="3">
-    <w:abstractNumId w:val="11"/>
+    <w:abstractNumId w:val="13"/>
   </w:num>
   <w:num w:numId="4">
     <w:abstractNumId w:val="3"/>
   </w:num>
   <w:num w:numId="5">
-    <w:abstractNumId w:val="10"/>
+    <w:abstractNumId w:val="11"/>
   </w:num>
   <w:num w:numId="6">
     <w:abstractNumId w:val="1"/>
   </w:num>
   <w:num w:numId="7">
-    <w:abstractNumId w:val="15"/>
+    <w:abstractNumId w:val="17"/>
   </w:num>
   <w:num w:numId="8">
     <w:abstractNumId w:val="0"/>
   </w:num>
   <w:num w:numId="9">
-    <w:abstractNumId w:val="7"/>
+    <w:abstractNumId w:val="8"/>
   </w:num>
   <w:num w:numId="10">
-    <w:abstractNumId w:val="17"/>
+    <w:abstractNumId w:val="19"/>
   </w:num>
   <w:num w:numId="11">
-    <w:abstractNumId w:val="6"/>
+    <w:abstractNumId w:val="7"/>
   </w:num>
   <w:num w:numId="12">
     <w:abstractNumId w:val="4"/>
   </w:num>
   <w:num w:numId="13">
-    <w:abstractNumId w:val="8"/>
+    <w:abstractNumId w:val="9"/>
   </w:num>
   <w:num w:numId="14">
-    <w:abstractNumId w:val="13"/>
+    <w:abstractNumId w:val="15"/>
   </w:num>
   <w:num w:numId="15">
+    <w:abstractNumId w:val="18"/>
+  </w:num>
+  <w:num w:numId="16">
     <w:abstractNumId w:val="16"/>
   </w:num>
-  <w:num w:numId="16">
-    <w:abstractNumId w:val="14"/>
-  </w:num>
   <w:num w:numId="17">
-    <w:abstractNumId w:val="9"/>
+    <w:abstractNumId w:val="10"/>
   </w:num>
   <w:num w:numId="18">
     <w:abstractNumId w:val="5"/>
@@ -5995,7 +6585,13 @@
     <w:abstractNumId w:val="2"/>
   </w:num>
   <w:num w:numId="20">
+    <w:abstractNumId w:val="14"/>
+  </w:num>
+  <w:num w:numId="21">
     <w:abstractNumId w:val="12"/>
+  </w:num>
+  <w:num w:numId="22">
+    <w:abstractNumId w:val="6"/>
   </w:num>
 </w:numbering>
 </file>
@@ -7188,6 +7784,11 @@
       <w:iCs/>
     </w:rPr>
   </w:style>
+  <w:style w:type="character" w:customStyle="1" w:styleId="contentbold">
+    <w:name w:val="content_bold"/>
+    <w:basedOn w:val="DefaultParagraphFont"/>
+    <w:rsid w:val="00B910C6"/>
+  </w:style>
 </w:styles>
 </file>
 
@@ -7688,7 +8289,7 @@
 </file>
 
 <file path=customXml/itemProps2.xml><?xml version="1.0" encoding="utf-8"?>
-<ds:datastoreItem xmlns:ds="http://schemas.openxmlformats.org/officeDocument/2006/customXml" ds:itemID="{210CC2D4-65E5-40FC-96A9-2480D0FDF83B}">
+<ds:datastoreItem xmlns:ds="http://schemas.openxmlformats.org/officeDocument/2006/customXml" ds:itemID="{EE5AF7FD-81A2-489C-A326-CB00215665C9}">
   <ds:schemaRefs>
     <ds:schemaRef ds:uri="http://schemas.openxmlformats.org/officeDocument/2006/bibliography"/>
   </ds:schemaRefs>

</xml_diff>

<commit_message>
Dominiks ausarbeitung hinzugefuegt da er nicht pushen konnte, und PDF erstellt
</commit_message>
<xml_diff>
--- a/20-02-2014_Belinic_Scholz_ETL_Protokoll.docx
+++ b/20-02-2014_Belinic_Scholz_ETL_Protokoll.docx
@@ -164,7 +164,7 @@
                             <w:sz w:val="50"/>
                             <w:szCs w:val="50"/>
                           </w:rPr>
-                          <w:t>26.02.2014</w:t>
+                          <w:t>28.02.2014</w:t>
                         </w:r>
                         <w:r>
                           <w:rPr>
@@ -415,7 +415,7 @@
               <w:tab w:val="right" w:leader="dot" w:pos="9060"/>
             </w:tabs>
             <w:rPr>
-              <w:rFonts w:ascii="Tahoma" w:hAnsi="Tahoma"/>
+              <w:rFonts w:ascii="Tahoma" w:hAnsi="Tahoma" w:cs="Tahoma"/>
               <w:noProof/>
               <w:lang w:val="de-AT" w:eastAsia="de-AT"/>
             </w:rPr>
@@ -444,18 +444,18 @@
             </w:rPr>
             <w:fldChar w:fldCharType="separate"/>
           </w:r>
-          <w:hyperlink w:anchor="_Toc380679817" w:history="1">
+          <w:hyperlink w:anchor="_Toc381338240" w:history="1">
             <w:r>
               <w:rPr>
                 <w:rStyle w:val="Hyperlink"/>
-                <w:rFonts w:ascii="Tahoma" w:hAnsi="Tahoma"/>
+                <w:rFonts w:ascii="Tahoma" w:hAnsi="Tahoma" w:cs="Tahoma"/>
                 <w:noProof/>
               </w:rPr>
               <w:t>Git-Link</w:t>
             </w:r>
             <w:r>
               <w:rPr>
-                <w:rFonts w:ascii="Tahoma" w:hAnsi="Tahoma"/>
+                <w:rFonts w:ascii="Tahoma" w:hAnsi="Tahoma" w:cs="Tahoma"/>
                 <w:noProof/>
                 <w:webHidden/>
               </w:rPr>
@@ -463,7 +463,7 @@
             </w:r>
             <w:r>
               <w:rPr>
-                <w:rFonts w:ascii="Tahoma" w:hAnsi="Tahoma"/>
+                <w:rFonts w:ascii="Tahoma" w:hAnsi="Tahoma" w:cs="Tahoma"/>
                 <w:noProof/>
                 <w:webHidden/>
               </w:rPr>
@@ -471,22 +471,22 @@
             </w:r>
             <w:r>
               <w:rPr>
-                <w:rFonts w:ascii="Tahoma" w:hAnsi="Tahoma"/>
+                <w:rFonts w:ascii="Tahoma" w:hAnsi="Tahoma" w:cs="Tahoma"/>
                 <w:noProof/>
                 <w:webHidden/>
               </w:rPr>
-              <w:instrText xml:space="preserve"> PAGEREF _Toc380679817 \h </w:instrText>
-            </w:r>
-            <w:r>
-              <w:rPr>
-                <w:rFonts w:ascii="Tahoma" w:hAnsi="Tahoma"/>
+              <w:instrText xml:space="preserve"> PAGEREF _Toc381338240 \h </w:instrText>
+            </w:r>
+            <w:r>
+              <w:rPr>
+                <w:rFonts w:ascii="Tahoma" w:hAnsi="Tahoma" w:cs="Tahoma"/>
                 <w:noProof/>
                 <w:webHidden/>
               </w:rPr>
             </w:r>
             <w:r>
               <w:rPr>
-                <w:rFonts w:ascii="Tahoma" w:hAnsi="Tahoma"/>
+                <w:rFonts w:ascii="Tahoma" w:hAnsi="Tahoma" w:cs="Tahoma"/>
                 <w:noProof/>
                 <w:webHidden/>
               </w:rPr>
@@ -494,7 +494,7 @@
             </w:r>
             <w:r>
               <w:rPr>
-                <w:rFonts w:ascii="Tahoma" w:hAnsi="Tahoma"/>
+                <w:rFonts w:ascii="Tahoma" w:hAnsi="Tahoma" w:cs="Tahoma"/>
                 <w:noProof/>
                 <w:webHidden/>
               </w:rPr>
@@ -502,7 +502,7 @@
             </w:r>
             <w:r>
               <w:rPr>
-                <w:rFonts w:ascii="Tahoma" w:hAnsi="Tahoma"/>
+                <w:rFonts w:ascii="Tahoma" w:hAnsi="Tahoma" w:cs="Tahoma"/>
                 <w:noProof/>
                 <w:webHidden/>
               </w:rPr>
@@ -517,23 +517,23 @@
               <w:tab w:val="right" w:leader="dot" w:pos="9060"/>
             </w:tabs>
             <w:rPr>
-              <w:rFonts w:ascii="Tahoma" w:hAnsi="Tahoma"/>
+              <w:rFonts w:ascii="Tahoma" w:hAnsi="Tahoma" w:cs="Tahoma"/>
               <w:noProof/>
               <w:lang w:val="de-AT" w:eastAsia="de-AT"/>
             </w:rPr>
           </w:pPr>
-          <w:hyperlink w:anchor="_Toc380679818" w:history="1">
+          <w:hyperlink w:anchor="_Toc381338241" w:history="1">
             <w:r>
               <w:rPr>
                 <w:rStyle w:val="Hyperlink"/>
-                <w:rFonts w:ascii="Tahoma" w:hAnsi="Tahoma"/>
+                <w:rFonts w:ascii="Tahoma" w:hAnsi="Tahoma" w:cs="Tahoma"/>
                 <w:noProof/>
               </w:rPr>
               <w:t>Aufgabenstellung</w:t>
             </w:r>
             <w:r>
               <w:rPr>
-                <w:rFonts w:ascii="Tahoma" w:hAnsi="Tahoma"/>
+                <w:rFonts w:ascii="Tahoma" w:hAnsi="Tahoma" w:cs="Tahoma"/>
                 <w:noProof/>
                 <w:webHidden/>
               </w:rPr>
@@ -541,7 +541,7 @@
             </w:r>
             <w:r>
               <w:rPr>
-                <w:rFonts w:ascii="Tahoma" w:hAnsi="Tahoma"/>
+                <w:rFonts w:ascii="Tahoma" w:hAnsi="Tahoma" w:cs="Tahoma"/>
                 <w:noProof/>
                 <w:webHidden/>
               </w:rPr>
@@ -549,22 +549,22 @@
             </w:r>
             <w:r>
               <w:rPr>
-                <w:rFonts w:ascii="Tahoma" w:hAnsi="Tahoma"/>
+                <w:rFonts w:ascii="Tahoma" w:hAnsi="Tahoma" w:cs="Tahoma"/>
                 <w:noProof/>
                 <w:webHidden/>
               </w:rPr>
-              <w:instrText xml:space="preserve"> PAGEREF _Toc380679818 \h </w:instrText>
-            </w:r>
-            <w:r>
-              <w:rPr>
-                <w:rFonts w:ascii="Tahoma" w:hAnsi="Tahoma"/>
+              <w:instrText xml:space="preserve"> PAGEREF _Toc381338241 \h </w:instrText>
+            </w:r>
+            <w:r>
+              <w:rPr>
+                <w:rFonts w:ascii="Tahoma" w:hAnsi="Tahoma" w:cs="Tahoma"/>
                 <w:noProof/>
                 <w:webHidden/>
               </w:rPr>
             </w:r>
             <w:r>
               <w:rPr>
-                <w:rFonts w:ascii="Tahoma" w:hAnsi="Tahoma"/>
+                <w:rFonts w:ascii="Tahoma" w:hAnsi="Tahoma" w:cs="Tahoma"/>
                 <w:noProof/>
                 <w:webHidden/>
               </w:rPr>
@@ -572,7 +572,7 @@
             </w:r>
             <w:r>
               <w:rPr>
-                <w:rFonts w:ascii="Tahoma" w:hAnsi="Tahoma"/>
+                <w:rFonts w:ascii="Tahoma" w:hAnsi="Tahoma" w:cs="Tahoma"/>
                 <w:noProof/>
                 <w:webHidden/>
               </w:rPr>
@@ -580,7 +580,7 @@
             </w:r>
             <w:r>
               <w:rPr>
-                <w:rFonts w:ascii="Tahoma" w:hAnsi="Tahoma"/>
+                <w:rFonts w:ascii="Tahoma" w:hAnsi="Tahoma" w:cs="Tahoma"/>
                 <w:noProof/>
                 <w:webHidden/>
               </w:rPr>
@@ -595,12 +595,12 @@
               <w:tab w:val="right" w:leader="dot" w:pos="9060"/>
             </w:tabs>
             <w:rPr>
-              <w:rFonts w:ascii="Tahoma" w:hAnsi="Tahoma"/>
+              <w:rFonts w:ascii="Tahoma" w:hAnsi="Tahoma" w:cs="Tahoma"/>
               <w:noProof/>
               <w:lang w:val="de-AT" w:eastAsia="de-AT"/>
             </w:rPr>
           </w:pPr>
-          <w:hyperlink w:anchor="_Toc380679819" w:history="1">
+          <w:hyperlink w:anchor="_Toc381338242" w:history="1">
             <w:r>
               <w:rPr>
                 <w:rStyle w:val="Hyperlink"/>
@@ -611,7 +611,7 @@
             </w:r>
             <w:r>
               <w:rPr>
-                <w:rFonts w:ascii="Tahoma" w:hAnsi="Tahoma"/>
+                <w:rFonts w:ascii="Tahoma" w:hAnsi="Tahoma" w:cs="Tahoma"/>
                 <w:noProof/>
                 <w:webHidden/>
               </w:rPr>
@@ -619,7 +619,7 @@
             </w:r>
             <w:r>
               <w:rPr>
-                <w:rFonts w:ascii="Tahoma" w:hAnsi="Tahoma"/>
+                <w:rFonts w:ascii="Tahoma" w:hAnsi="Tahoma" w:cs="Tahoma"/>
                 <w:noProof/>
                 <w:webHidden/>
               </w:rPr>
@@ -627,22 +627,22 @@
             </w:r>
             <w:r>
               <w:rPr>
-                <w:rFonts w:ascii="Tahoma" w:hAnsi="Tahoma"/>
+                <w:rFonts w:ascii="Tahoma" w:hAnsi="Tahoma" w:cs="Tahoma"/>
                 <w:noProof/>
                 <w:webHidden/>
               </w:rPr>
-              <w:instrText xml:space="preserve"> PAGEREF _Toc380679819 \h </w:instrText>
-            </w:r>
-            <w:r>
-              <w:rPr>
-                <w:rFonts w:ascii="Tahoma" w:hAnsi="Tahoma"/>
+              <w:instrText xml:space="preserve"> PAGEREF _Toc381338242 \h </w:instrText>
+            </w:r>
+            <w:r>
+              <w:rPr>
+                <w:rFonts w:ascii="Tahoma" w:hAnsi="Tahoma" w:cs="Tahoma"/>
                 <w:noProof/>
                 <w:webHidden/>
               </w:rPr>
             </w:r>
             <w:r>
               <w:rPr>
-                <w:rFonts w:ascii="Tahoma" w:hAnsi="Tahoma"/>
+                <w:rFonts w:ascii="Tahoma" w:hAnsi="Tahoma" w:cs="Tahoma"/>
                 <w:noProof/>
                 <w:webHidden/>
               </w:rPr>
@@ -650,7 +650,7 @@
             </w:r>
             <w:r>
               <w:rPr>
-                <w:rFonts w:ascii="Tahoma" w:hAnsi="Tahoma"/>
+                <w:rFonts w:ascii="Tahoma" w:hAnsi="Tahoma" w:cs="Tahoma"/>
                 <w:noProof/>
                 <w:webHidden/>
               </w:rPr>
@@ -658,7 +658,7 @@
             </w:r>
             <w:r>
               <w:rPr>
-                <w:rFonts w:ascii="Tahoma" w:hAnsi="Tahoma"/>
+                <w:rFonts w:ascii="Tahoma" w:hAnsi="Tahoma" w:cs="Tahoma"/>
                 <w:noProof/>
                 <w:webHidden/>
               </w:rPr>
@@ -673,23 +673,23 @@
               <w:tab w:val="right" w:leader="dot" w:pos="9060"/>
             </w:tabs>
             <w:rPr>
-              <w:rFonts w:ascii="Tahoma" w:hAnsi="Tahoma"/>
+              <w:rFonts w:ascii="Tahoma" w:hAnsi="Tahoma" w:cs="Tahoma"/>
               <w:noProof/>
               <w:lang w:val="de-AT" w:eastAsia="de-AT"/>
             </w:rPr>
           </w:pPr>
-          <w:hyperlink w:anchor="_Toc380679820" w:history="1">
+          <w:hyperlink w:anchor="_Toc381338243" w:history="1">
             <w:r>
               <w:rPr>
                 <w:rStyle w:val="Hyperlink"/>
-                <w:rFonts w:ascii="Tahoma" w:hAnsi="Tahoma"/>
+                <w:rFonts w:ascii="Tahoma" w:hAnsi="Tahoma" w:cs="Tahoma"/>
                 <w:noProof/>
               </w:rPr>
-              <w:t>Designüberlegung</w:t>
-            </w:r>
-            <w:r>
-              <w:rPr>
-                <w:rFonts w:ascii="Tahoma" w:hAnsi="Tahoma"/>
+              <w:t>Arbeitsaufteilung</w:t>
+            </w:r>
+            <w:r>
+              <w:rPr>
+                <w:rFonts w:ascii="Tahoma" w:hAnsi="Tahoma" w:cs="Tahoma"/>
                 <w:noProof/>
                 <w:webHidden/>
               </w:rPr>
@@ -697,7 +697,7 @@
             </w:r>
             <w:r>
               <w:rPr>
-                <w:rFonts w:ascii="Tahoma" w:hAnsi="Tahoma"/>
+                <w:rFonts w:ascii="Tahoma" w:hAnsi="Tahoma" w:cs="Tahoma"/>
                 <w:noProof/>
                 <w:webHidden/>
               </w:rPr>
@@ -705,22 +705,22 @@
             </w:r>
             <w:r>
               <w:rPr>
-                <w:rFonts w:ascii="Tahoma" w:hAnsi="Tahoma"/>
+                <w:rFonts w:ascii="Tahoma" w:hAnsi="Tahoma" w:cs="Tahoma"/>
                 <w:noProof/>
                 <w:webHidden/>
               </w:rPr>
-              <w:instrText xml:space="preserve"> PAGEREF _Toc380679820 \h </w:instrText>
-            </w:r>
-            <w:r>
-              <w:rPr>
-                <w:rFonts w:ascii="Tahoma" w:hAnsi="Tahoma"/>
+              <w:instrText xml:space="preserve"> PAGEREF _Toc381338243 \h </w:instrText>
+            </w:r>
+            <w:r>
+              <w:rPr>
+                <w:rFonts w:ascii="Tahoma" w:hAnsi="Tahoma" w:cs="Tahoma"/>
                 <w:noProof/>
                 <w:webHidden/>
               </w:rPr>
             </w:r>
             <w:r>
               <w:rPr>
-                <w:rFonts w:ascii="Tahoma" w:hAnsi="Tahoma"/>
+                <w:rFonts w:ascii="Tahoma" w:hAnsi="Tahoma" w:cs="Tahoma"/>
                 <w:noProof/>
                 <w:webHidden/>
               </w:rPr>
@@ -728,7 +728,7 @@
             </w:r>
             <w:r>
               <w:rPr>
-                <w:rFonts w:ascii="Tahoma" w:hAnsi="Tahoma"/>
+                <w:rFonts w:ascii="Tahoma" w:hAnsi="Tahoma" w:cs="Tahoma"/>
                 <w:noProof/>
                 <w:webHidden/>
               </w:rPr>
@@ -736,7 +736,7 @@
             </w:r>
             <w:r>
               <w:rPr>
-                <w:rFonts w:ascii="Tahoma" w:hAnsi="Tahoma"/>
+                <w:rFonts w:ascii="Tahoma" w:hAnsi="Tahoma" w:cs="Tahoma"/>
                 <w:noProof/>
                 <w:webHidden/>
               </w:rPr>
@@ -751,23 +751,23 @@
               <w:tab w:val="right" w:leader="dot" w:pos="9060"/>
             </w:tabs>
             <w:rPr>
-              <w:rFonts w:ascii="Tahoma" w:hAnsi="Tahoma"/>
+              <w:rFonts w:ascii="Tahoma" w:hAnsi="Tahoma" w:cs="Tahoma"/>
               <w:noProof/>
               <w:lang w:val="de-AT" w:eastAsia="de-AT"/>
             </w:rPr>
           </w:pPr>
-          <w:hyperlink w:anchor="_Toc380679821" w:history="1">
+          <w:hyperlink w:anchor="_Toc381338244" w:history="1">
             <w:r>
               <w:rPr>
                 <w:rStyle w:val="Hyperlink"/>
-                <w:rFonts w:ascii="Tahoma" w:hAnsi="Tahoma"/>
+                <w:rFonts w:ascii="Tahoma" w:hAnsi="Tahoma" w:cs="Tahoma"/>
                 <w:noProof/>
               </w:rPr>
-              <w:t>Arbeitsaufteilung</w:t>
-            </w:r>
-            <w:r>
-              <w:rPr>
-                <w:rFonts w:ascii="Tahoma" w:hAnsi="Tahoma"/>
+              <w:t>Aufwandschätzung</w:t>
+            </w:r>
+            <w:r>
+              <w:rPr>
+                <w:rFonts w:ascii="Tahoma" w:hAnsi="Tahoma" w:cs="Tahoma"/>
                 <w:noProof/>
                 <w:webHidden/>
               </w:rPr>
@@ -775,7 +775,7 @@
             </w:r>
             <w:r>
               <w:rPr>
-                <w:rFonts w:ascii="Tahoma" w:hAnsi="Tahoma"/>
+                <w:rFonts w:ascii="Tahoma" w:hAnsi="Tahoma" w:cs="Tahoma"/>
                 <w:noProof/>
                 <w:webHidden/>
               </w:rPr>
@@ -783,22 +783,22 @@
             </w:r>
             <w:r>
               <w:rPr>
-                <w:rFonts w:ascii="Tahoma" w:hAnsi="Tahoma"/>
+                <w:rFonts w:ascii="Tahoma" w:hAnsi="Tahoma" w:cs="Tahoma"/>
                 <w:noProof/>
                 <w:webHidden/>
               </w:rPr>
-              <w:instrText xml:space="preserve"> PAGEREF _Toc380679821 \h </w:instrText>
-            </w:r>
-            <w:r>
-              <w:rPr>
-                <w:rFonts w:ascii="Tahoma" w:hAnsi="Tahoma"/>
+              <w:instrText xml:space="preserve"> PAGEREF _Toc381338244 \h </w:instrText>
+            </w:r>
+            <w:r>
+              <w:rPr>
+                <w:rFonts w:ascii="Tahoma" w:hAnsi="Tahoma" w:cs="Tahoma"/>
                 <w:noProof/>
                 <w:webHidden/>
               </w:rPr>
             </w:r>
             <w:r>
               <w:rPr>
-                <w:rFonts w:ascii="Tahoma" w:hAnsi="Tahoma"/>
+                <w:rFonts w:ascii="Tahoma" w:hAnsi="Tahoma" w:cs="Tahoma"/>
                 <w:noProof/>
                 <w:webHidden/>
               </w:rPr>
@@ -806,7 +806,7 @@
             </w:r>
             <w:r>
               <w:rPr>
-                <w:rFonts w:ascii="Tahoma" w:hAnsi="Tahoma"/>
+                <w:rFonts w:ascii="Tahoma" w:hAnsi="Tahoma" w:cs="Tahoma"/>
                 <w:noProof/>
                 <w:webHidden/>
               </w:rPr>
@@ -814,7 +814,7 @@
             </w:r>
             <w:r>
               <w:rPr>
-                <w:rFonts w:ascii="Tahoma" w:hAnsi="Tahoma"/>
+                <w:rFonts w:ascii="Tahoma" w:hAnsi="Tahoma" w:cs="Tahoma"/>
                 <w:noProof/>
                 <w:webHidden/>
               </w:rPr>
@@ -829,23 +829,23 @@
               <w:tab w:val="right" w:leader="dot" w:pos="9060"/>
             </w:tabs>
             <w:rPr>
-              <w:rFonts w:ascii="Tahoma" w:hAnsi="Tahoma"/>
+              <w:rFonts w:ascii="Tahoma" w:hAnsi="Tahoma" w:cs="Tahoma"/>
               <w:noProof/>
               <w:lang w:val="de-AT" w:eastAsia="de-AT"/>
             </w:rPr>
           </w:pPr>
-          <w:hyperlink w:anchor="_Toc380679822" w:history="1">
+          <w:hyperlink w:anchor="_Toc381338245" w:history="1">
             <w:r>
               <w:rPr>
                 <w:rStyle w:val="Hyperlink"/>
-                <w:rFonts w:ascii="Tahoma" w:hAnsi="Tahoma"/>
+                <w:rFonts w:ascii="Tahoma" w:hAnsi="Tahoma" w:cs="Tahoma"/>
                 <w:noProof/>
               </w:rPr>
-              <w:t>Aufwandschätzung</w:t>
-            </w:r>
-            <w:r>
-              <w:rPr>
-                <w:rFonts w:ascii="Tahoma" w:hAnsi="Tahoma"/>
+              <w:t>Endzeitaufteilung</w:t>
+            </w:r>
+            <w:r>
+              <w:rPr>
+                <w:rFonts w:ascii="Tahoma" w:hAnsi="Tahoma" w:cs="Tahoma"/>
                 <w:noProof/>
                 <w:webHidden/>
               </w:rPr>
@@ -853,7 +853,7 @@
             </w:r>
             <w:r>
               <w:rPr>
-                <w:rFonts w:ascii="Tahoma" w:hAnsi="Tahoma"/>
+                <w:rFonts w:ascii="Tahoma" w:hAnsi="Tahoma" w:cs="Tahoma"/>
                 <w:noProof/>
                 <w:webHidden/>
               </w:rPr>
@@ -861,22 +861,22 @@
             </w:r>
             <w:r>
               <w:rPr>
-                <w:rFonts w:ascii="Tahoma" w:hAnsi="Tahoma"/>
+                <w:rFonts w:ascii="Tahoma" w:hAnsi="Tahoma" w:cs="Tahoma"/>
                 <w:noProof/>
                 <w:webHidden/>
               </w:rPr>
-              <w:instrText xml:space="preserve"> PAGEREF _Toc380679822 \h </w:instrText>
-            </w:r>
-            <w:r>
-              <w:rPr>
-                <w:rFonts w:ascii="Tahoma" w:hAnsi="Tahoma"/>
+              <w:instrText xml:space="preserve"> PAGEREF _Toc381338245 \h </w:instrText>
+            </w:r>
+            <w:r>
+              <w:rPr>
+                <w:rFonts w:ascii="Tahoma" w:hAnsi="Tahoma" w:cs="Tahoma"/>
                 <w:noProof/>
                 <w:webHidden/>
               </w:rPr>
             </w:r>
             <w:r>
               <w:rPr>
-                <w:rFonts w:ascii="Tahoma" w:hAnsi="Tahoma"/>
+                <w:rFonts w:ascii="Tahoma" w:hAnsi="Tahoma" w:cs="Tahoma"/>
                 <w:noProof/>
                 <w:webHidden/>
               </w:rPr>
@@ -884,15 +884,15 @@
             </w:r>
             <w:r>
               <w:rPr>
-                <w:rFonts w:ascii="Tahoma" w:hAnsi="Tahoma"/>
+                <w:rFonts w:ascii="Tahoma" w:hAnsi="Tahoma" w:cs="Tahoma"/>
                 <w:noProof/>
                 <w:webHidden/>
               </w:rPr>
-              <w:t>4</w:t>
-            </w:r>
-            <w:r>
-              <w:rPr>
-                <w:rFonts w:ascii="Tahoma" w:hAnsi="Tahoma"/>
+              <w:t>3</w:t>
+            </w:r>
+            <w:r>
+              <w:rPr>
+                <w:rFonts w:ascii="Tahoma" w:hAnsi="Tahoma" w:cs="Tahoma"/>
                 <w:noProof/>
                 <w:webHidden/>
               </w:rPr>
@@ -907,23 +907,23 @@
               <w:tab w:val="right" w:leader="dot" w:pos="9060"/>
             </w:tabs>
             <w:rPr>
-              <w:rFonts w:ascii="Tahoma" w:hAnsi="Tahoma"/>
+              <w:rFonts w:ascii="Tahoma" w:hAnsi="Tahoma" w:cs="Tahoma"/>
               <w:noProof/>
               <w:lang w:val="de-AT" w:eastAsia="de-AT"/>
             </w:rPr>
           </w:pPr>
-          <w:hyperlink w:anchor="_Toc380679823" w:history="1">
+          <w:hyperlink w:anchor="_Toc381338246" w:history="1">
             <w:r>
               <w:rPr>
                 <w:rStyle w:val="Hyperlink"/>
-                <w:rFonts w:ascii="Tahoma" w:hAnsi="Tahoma"/>
+                <w:rFonts w:ascii="Tahoma" w:hAnsi="Tahoma" w:cs="Tahoma"/>
                 <w:noProof/>
               </w:rPr>
-              <w:t>Endzeitaufteilung</w:t>
-            </w:r>
-            <w:r>
-              <w:rPr>
-                <w:rFonts w:ascii="Tahoma" w:hAnsi="Tahoma"/>
+              <w:t>Arbeitsdurchführung und Testbericht</w:t>
+            </w:r>
+            <w:r>
+              <w:rPr>
+                <w:rFonts w:ascii="Tahoma" w:hAnsi="Tahoma" w:cs="Tahoma"/>
                 <w:noProof/>
                 <w:webHidden/>
               </w:rPr>
@@ -931,7 +931,7 @@
             </w:r>
             <w:r>
               <w:rPr>
-                <w:rFonts w:ascii="Tahoma" w:hAnsi="Tahoma"/>
+                <w:rFonts w:ascii="Tahoma" w:hAnsi="Tahoma" w:cs="Tahoma"/>
                 <w:noProof/>
                 <w:webHidden/>
               </w:rPr>
@@ -939,22 +939,22 @@
             </w:r>
             <w:r>
               <w:rPr>
-                <w:rFonts w:ascii="Tahoma" w:hAnsi="Tahoma"/>
+                <w:rFonts w:ascii="Tahoma" w:hAnsi="Tahoma" w:cs="Tahoma"/>
                 <w:noProof/>
                 <w:webHidden/>
               </w:rPr>
-              <w:instrText xml:space="preserve"> PAGEREF _Toc380679823 \h </w:instrText>
-            </w:r>
-            <w:r>
-              <w:rPr>
-                <w:rFonts w:ascii="Tahoma" w:hAnsi="Tahoma"/>
+              <w:instrText xml:space="preserve"> PAGEREF _Toc381338246 \h </w:instrText>
+            </w:r>
+            <w:r>
+              <w:rPr>
+                <w:rFonts w:ascii="Tahoma" w:hAnsi="Tahoma" w:cs="Tahoma"/>
                 <w:noProof/>
                 <w:webHidden/>
               </w:rPr>
             </w:r>
             <w:r>
               <w:rPr>
-                <w:rFonts w:ascii="Tahoma" w:hAnsi="Tahoma"/>
+                <w:rFonts w:ascii="Tahoma" w:hAnsi="Tahoma" w:cs="Tahoma"/>
                 <w:noProof/>
                 <w:webHidden/>
               </w:rPr>
@@ -962,7 +962,7 @@
             </w:r>
             <w:r>
               <w:rPr>
-                <w:rFonts w:ascii="Tahoma" w:hAnsi="Tahoma"/>
+                <w:rFonts w:ascii="Tahoma" w:hAnsi="Tahoma" w:cs="Tahoma"/>
                 <w:noProof/>
                 <w:webHidden/>
               </w:rPr>
@@ -970,7 +970,7 @@
             </w:r>
             <w:r>
               <w:rPr>
-                <w:rFonts w:ascii="Tahoma" w:hAnsi="Tahoma"/>
+                <w:rFonts w:ascii="Tahoma" w:hAnsi="Tahoma" w:cs="Tahoma"/>
                 <w:noProof/>
                 <w:webHidden/>
               </w:rPr>
@@ -985,23 +985,23 @@
               <w:tab w:val="right" w:leader="dot" w:pos="9060"/>
             </w:tabs>
             <w:rPr>
-              <w:rFonts w:ascii="Tahoma" w:hAnsi="Tahoma"/>
+              <w:rFonts w:ascii="Tahoma" w:hAnsi="Tahoma" w:cs="Tahoma"/>
               <w:noProof/>
               <w:lang w:val="de-AT" w:eastAsia="de-AT"/>
             </w:rPr>
           </w:pPr>
-          <w:hyperlink w:anchor="_Toc380679824" w:history="1">
+          <w:hyperlink w:anchor="_Toc381338247" w:history="1">
             <w:r>
               <w:rPr>
                 <w:rStyle w:val="Hyperlink"/>
-                <w:rFonts w:ascii="Tahoma" w:hAnsi="Tahoma"/>
+                <w:rFonts w:ascii="Tahoma" w:hAnsi="Tahoma" w:cs="Tahoma"/>
                 <w:noProof/>
               </w:rPr>
-              <w:t>Arbeitsdurchführung</w:t>
-            </w:r>
-            <w:r>
-              <w:rPr>
-                <w:rFonts w:ascii="Tahoma" w:hAnsi="Tahoma"/>
+              <w:t>Technologiebeschreibung</w:t>
+            </w:r>
+            <w:r>
+              <w:rPr>
+                <w:rFonts w:ascii="Tahoma" w:hAnsi="Tahoma" w:cs="Tahoma"/>
                 <w:noProof/>
                 <w:webHidden/>
               </w:rPr>
@@ -1009,7 +1009,7 @@
             </w:r>
             <w:r>
               <w:rPr>
-                <w:rFonts w:ascii="Tahoma" w:hAnsi="Tahoma"/>
+                <w:rFonts w:ascii="Tahoma" w:hAnsi="Tahoma" w:cs="Tahoma"/>
                 <w:noProof/>
                 <w:webHidden/>
               </w:rPr>
@@ -1017,22 +1017,22 @@
             </w:r>
             <w:r>
               <w:rPr>
-                <w:rFonts w:ascii="Tahoma" w:hAnsi="Tahoma"/>
+                <w:rFonts w:ascii="Tahoma" w:hAnsi="Tahoma" w:cs="Tahoma"/>
                 <w:noProof/>
                 <w:webHidden/>
               </w:rPr>
-              <w:instrText xml:space="preserve"> PAGEREF _Toc380679824 \h </w:instrText>
-            </w:r>
-            <w:r>
-              <w:rPr>
-                <w:rFonts w:ascii="Tahoma" w:hAnsi="Tahoma"/>
+              <w:instrText xml:space="preserve"> PAGEREF _Toc381338247 \h </w:instrText>
+            </w:r>
+            <w:r>
+              <w:rPr>
+                <w:rFonts w:ascii="Tahoma" w:hAnsi="Tahoma" w:cs="Tahoma"/>
                 <w:noProof/>
                 <w:webHidden/>
               </w:rPr>
             </w:r>
             <w:r>
               <w:rPr>
-                <w:rFonts w:ascii="Tahoma" w:hAnsi="Tahoma"/>
+                <w:rFonts w:ascii="Tahoma" w:hAnsi="Tahoma" w:cs="Tahoma"/>
                 <w:noProof/>
                 <w:webHidden/>
               </w:rPr>
@@ -1040,15 +1040,15 @@
             </w:r>
             <w:r>
               <w:rPr>
-                <w:rFonts w:ascii="Tahoma" w:hAnsi="Tahoma"/>
+                <w:rFonts w:ascii="Tahoma" w:hAnsi="Tahoma" w:cs="Tahoma"/>
                 <w:noProof/>
                 <w:webHidden/>
               </w:rPr>
-              <w:t>5</w:t>
-            </w:r>
-            <w:r>
-              <w:rPr>
-                <w:rFonts w:ascii="Tahoma" w:hAnsi="Tahoma"/>
+              <w:t>7</w:t>
+            </w:r>
+            <w:r>
+              <w:rPr>
+                <w:rFonts w:ascii="Tahoma" w:hAnsi="Tahoma" w:cs="Tahoma"/>
                 <w:noProof/>
                 <w:webHidden/>
               </w:rPr>
@@ -1063,23 +1063,23 @@
               <w:tab w:val="right" w:leader="dot" w:pos="9060"/>
             </w:tabs>
             <w:rPr>
-              <w:rFonts w:ascii="Tahoma" w:hAnsi="Tahoma"/>
+              <w:rFonts w:ascii="Tahoma" w:hAnsi="Tahoma" w:cs="Tahoma"/>
               <w:noProof/>
               <w:lang w:val="de-AT" w:eastAsia="de-AT"/>
             </w:rPr>
           </w:pPr>
-          <w:hyperlink w:anchor="_Toc380679825" w:history="1">
+          <w:hyperlink w:anchor="_Toc381338248" w:history="1">
             <w:r>
               <w:rPr>
                 <w:rStyle w:val="Hyperlink"/>
-                <w:rFonts w:ascii="Tahoma" w:hAnsi="Tahoma"/>
+                <w:rFonts w:ascii="Tahoma" w:hAnsi="Tahoma" w:cs="Tahoma"/>
                 <w:noProof/>
               </w:rPr>
-              <w:t>Testbericht</w:t>
-            </w:r>
-            <w:r>
-              <w:rPr>
-                <w:rFonts w:ascii="Tahoma" w:hAnsi="Tahoma"/>
+              <w:t>Quellenangaben</w:t>
+            </w:r>
+            <w:r>
+              <w:rPr>
+                <w:rFonts w:ascii="Tahoma" w:hAnsi="Tahoma" w:cs="Tahoma"/>
                 <w:noProof/>
                 <w:webHidden/>
               </w:rPr>
@@ -1087,7 +1087,7 @@
             </w:r>
             <w:r>
               <w:rPr>
-                <w:rFonts w:ascii="Tahoma" w:hAnsi="Tahoma"/>
+                <w:rFonts w:ascii="Tahoma" w:hAnsi="Tahoma" w:cs="Tahoma"/>
                 <w:noProof/>
                 <w:webHidden/>
               </w:rPr>
@@ -1095,22 +1095,22 @@
             </w:r>
             <w:r>
               <w:rPr>
-                <w:rFonts w:ascii="Tahoma" w:hAnsi="Tahoma"/>
+                <w:rFonts w:ascii="Tahoma" w:hAnsi="Tahoma" w:cs="Tahoma"/>
                 <w:noProof/>
                 <w:webHidden/>
               </w:rPr>
-              <w:instrText xml:space="preserve"> PAGEREF _Toc380679825 \h </w:instrText>
-            </w:r>
-            <w:r>
-              <w:rPr>
-                <w:rFonts w:ascii="Tahoma" w:hAnsi="Tahoma"/>
+              <w:instrText xml:space="preserve"> PAGEREF _Toc381338248 \h </w:instrText>
+            </w:r>
+            <w:r>
+              <w:rPr>
+                <w:rFonts w:ascii="Tahoma" w:hAnsi="Tahoma" w:cs="Tahoma"/>
                 <w:noProof/>
                 <w:webHidden/>
               </w:rPr>
             </w:r>
             <w:r>
               <w:rPr>
-                <w:rFonts w:ascii="Tahoma" w:hAnsi="Tahoma"/>
+                <w:rFonts w:ascii="Tahoma" w:hAnsi="Tahoma" w:cs="Tahoma"/>
                 <w:noProof/>
                 <w:webHidden/>
               </w:rPr>
@@ -1118,92 +1118,15 @@
             </w:r>
             <w:r>
               <w:rPr>
-                <w:rFonts w:ascii="Tahoma" w:hAnsi="Tahoma"/>
+                <w:rFonts w:ascii="Tahoma" w:hAnsi="Tahoma" w:cs="Tahoma"/>
                 <w:noProof/>
                 <w:webHidden/>
               </w:rPr>
-              <w:t>6</w:t>
-            </w:r>
-            <w:r>
-              <w:rPr>
-                <w:rFonts w:ascii="Tahoma" w:hAnsi="Tahoma"/>
-                <w:noProof/>
-                <w:webHidden/>
-              </w:rPr>
-              <w:fldChar w:fldCharType="end"/>
-            </w:r>
-          </w:hyperlink>
-        </w:p>
-        <w:p>
-          <w:pPr>
-            <w:pStyle w:val="TOC1"/>
-            <w:tabs>
-              <w:tab w:val="right" w:leader="dot" w:pos="9060"/>
-            </w:tabs>
-            <w:rPr>
-              <w:noProof/>
-              <w:lang w:val="de-AT" w:eastAsia="de-AT"/>
-            </w:rPr>
-          </w:pPr>
-          <w:hyperlink w:anchor="_Toc380679826" w:history="1">
-            <w:r>
-              <w:rPr>
-                <w:rStyle w:val="Hyperlink"/>
-                <w:rFonts w:ascii="Tahoma" w:hAnsi="Tahoma"/>
-                <w:noProof/>
-              </w:rPr>
-              <w:t>Quellenangaben</w:t>
-            </w:r>
-            <w:r>
-              <w:rPr>
-                <w:rFonts w:ascii="Tahoma" w:hAnsi="Tahoma"/>
-                <w:noProof/>
-                <w:webHidden/>
-              </w:rPr>
-              <w:tab/>
-            </w:r>
-            <w:r>
-              <w:rPr>
-                <w:rFonts w:ascii="Tahoma" w:hAnsi="Tahoma"/>
-                <w:noProof/>
-                <w:webHidden/>
-              </w:rPr>
-              <w:fldChar w:fldCharType="begin"/>
-            </w:r>
-            <w:r>
-              <w:rPr>
-                <w:rFonts w:ascii="Tahoma" w:hAnsi="Tahoma"/>
-                <w:noProof/>
-                <w:webHidden/>
-              </w:rPr>
-              <w:instrText xml:space="preserve"> PAGEREF _Toc380679826 \h </w:instrText>
-            </w:r>
-            <w:r>
-              <w:rPr>
-                <w:rFonts w:ascii="Tahoma" w:hAnsi="Tahoma"/>
-                <w:noProof/>
-                <w:webHidden/>
-              </w:rPr>
-            </w:r>
-            <w:r>
-              <w:rPr>
-                <w:rFonts w:ascii="Tahoma" w:hAnsi="Tahoma"/>
-                <w:noProof/>
-                <w:webHidden/>
-              </w:rPr>
-              <w:fldChar w:fldCharType="separate"/>
-            </w:r>
-            <w:r>
-              <w:rPr>
-                <w:rFonts w:ascii="Tahoma" w:hAnsi="Tahoma"/>
-                <w:noProof/>
-                <w:webHidden/>
-              </w:rPr>
-              <w:t>7</w:t>
-            </w:r>
-            <w:r>
-              <w:rPr>
-                <w:rFonts w:ascii="Tahoma" w:hAnsi="Tahoma"/>
+              <w:t>8</w:t>
+            </w:r>
+            <w:r>
+              <w:rPr>
+                <w:rFonts w:ascii="Tahoma" w:hAnsi="Tahoma" w:cs="Tahoma"/>
                 <w:noProof/>
                 <w:webHidden/>
               </w:rPr>
@@ -1244,7 +1167,7 @@
       <w:pPr>
         <w:pStyle w:val="Heading1"/>
       </w:pPr>
-      <w:bookmarkStart w:id="1" w:name="_Toc380679817"/>
+      <w:bookmarkStart w:id="1" w:name="_Toc381338240"/>
       <w:r>
         <w:t>Git-Link</w:t>
       </w:r>
@@ -1310,7 +1233,7 @@
       <w:pPr>
         <w:pStyle w:val="Heading1"/>
       </w:pPr>
-      <w:bookmarkStart w:id="2" w:name="_Toc380679818"/>
+      <w:bookmarkStart w:id="2" w:name="_Toc381338241"/>
       <w:r>
         <w:lastRenderedPageBreak/>
         <w:t>Aufgabenstellung</w:t>
@@ -1458,7 +1381,7 @@
           <w:lang w:val="en-US"/>
         </w:rPr>
       </w:pPr>
-      <w:bookmarkStart w:id="3" w:name="_Toc380679819"/>
+      <w:bookmarkStart w:id="3" w:name="_Toc381338242"/>
       <w:r>
         <w:rPr>
           <w:rFonts w:cs="Tahoma"/>
@@ -1646,7 +1569,7 @@
       <w:pPr>
         <w:pStyle w:val="Heading1"/>
       </w:pPr>
-      <w:bookmarkStart w:id="4" w:name="_Toc380679821"/>
+      <w:bookmarkStart w:id="4" w:name="_Toc381338243"/>
       <w:r>
         <w:lastRenderedPageBreak/>
         <w:t>Arbeitsaufteilung</w:t>
@@ -1869,7 +1792,10 @@
               <w:cnfStyle w:val="000000100000"/>
             </w:pPr>
             <w:r>
-              <w:t>1 h 45 min</w:t>
+              <w:t>1 h 1</w:t>
+            </w:r>
+            <w:r>
+              <w:t>5 min</w:t>
             </w:r>
           </w:p>
         </w:tc>
@@ -1933,6 +1859,9 @@
               <w:jc w:val="center"/>
               <w:cnfStyle w:val="000000000000"/>
             </w:pPr>
+            <w:r>
+              <w:t>1 h</w:t>
+            </w:r>
           </w:p>
         </w:tc>
       </w:tr>
@@ -1958,7 +1887,7 @@
       <w:pPr>
         <w:pStyle w:val="Heading1"/>
       </w:pPr>
-      <w:bookmarkStart w:id="5" w:name="_Toc380679822"/>
+      <w:bookmarkStart w:id="5" w:name="_Toc381338244"/>
       <w:r>
         <w:lastRenderedPageBreak/>
         <w:t>Aufwandschätzung</w:t>
@@ -2102,7 +2031,10 @@
               <w:cnfStyle w:val="000000010000"/>
             </w:pPr>
             <w:r>
-              <w:t>1 h</w:t>
+              <w:t>1</w:t>
+            </w:r>
+            <w:r>
+              <w:t xml:space="preserve"> h</w:t>
             </w:r>
           </w:p>
         </w:tc>
@@ -2228,7 +2160,7 @@
       <w:pPr>
         <w:pStyle w:val="Heading1"/>
       </w:pPr>
-      <w:bookmarkStart w:id="6" w:name="_Toc380679823"/>
+      <w:bookmarkStart w:id="6" w:name="_Toc381338245"/>
       <w:r>
         <w:t>Endzeitaufteilung</w:t>
       </w:r>
@@ -2319,6 +2251,9 @@
               <w:jc w:val="center"/>
               <w:cnfStyle w:val="000000100000"/>
             </w:pPr>
+            <w:r>
+              <w:t>1 h</w:t>
+            </w:r>
           </w:p>
         </w:tc>
       </w:tr>
@@ -2362,7 +2297,7 @@
               <w:cnfStyle w:val="000000010000"/>
             </w:pPr>
             <w:r>
-              <w:t>1 h</w:t>
+              <w:t>45 min</w:t>
             </w:r>
           </w:p>
         </w:tc>
@@ -2415,7 +2350,10 @@
               <w:cnfStyle w:val="000000100000"/>
             </w:pPr>
             <w:r>
-              <w:t>45 min</w:t>
+              <w:t>30</w:t>
+            </w:r>
+            <w:r>
+              <w:t xml:space="preserve"> min</w:t>
             </w:r>
           </w:p>
         </w:tc>
@@ -2464,7 +2402,7 @@
                 <w:b/>
                 <w:color w:val="3A2C24" w:themeColor="text2" w:themeShade="BF"/>
               </w:rPr>
-              <w:t>4</w:t>
+              <w:t>2</w:t>
             </w:r>
             <w:r>
               <w:rPr>
@@ -2472,6 +2410,13 @@
                 <w:color w:val="3A2C24" w:themeColor="text2" w:themeShade="BF"/>
               </w:rPr>
               <w:t xml:space="preserve"> h</w:t>
+            </w:r>
+            <w:r>
+              <w:rPr>
+                <w:b/>
+                <w:color w:val="3A2C24" w:themeColor="text2" w:themeShade="BF"/>
+              </w:rPr>
+              <w:t xml:space="preserve"> 15 min</w:t>
             </w:r>
           </w:p>
         </w:tc>
@@ -2499,7 +2444,7 @@
         <w:pStyle w:val="Heading1"/>
         <w:ind w:left="-567"/>
       </w:pPr>
-      <w:bookmarkStart w:id="7" w:name="_Toc380679824"/>
+      <w:bookmarkStart w:id="7" w:name="_Toc381338246"/>
       <w:r>
         <w:lastRenderedPageBreak/>
         <w:t>Ar</w:t>
@@ -2507,10 +2452,10 @@
       <w:r>
         <w:t>beitsdurchführung</w:t>
       </w:r>
+      <w:r>
+        <w:t xml:space="preserve"> und Testbericht</w:t>
+      </w:r>
       <w:bookmarkEnd w:id="7"/>
-      <w:r>
-        <w:t xml:space="preserve"> und Testbericht</w:t>
-      </w:r>
     </w:p>
     <w:p>
       <w:pPr>
@@ -3036,6 +2981,472 @@
     </w:p>
     <w:p/>
     <w:p>
+      <w:pPr>
+        <w:rPr>
+          <w:rFonts w:eastAsia="Tahoma" w:cs="Tahoma"/>
+          <w:b/>
+          <w:color w:val="000000"/>
+        </w:rPr>
+      </w:pPr>
+      <w:r>
+        <w:rPr>
+          <w:rFonts w:eastAsia="Tahoma" w:cs="Tahoma"/>
+          <w:b/>
+          <w:color w:val="000000"/>
+        </w:rPr>
+        <w:t>Integration Styles: File Transfer</w:t>
+      </w:r>
+    </w:p>
+    <w:p>
+      <w:pPr>
+        <w:rPr>
+          <w:rFonts w:eastAsia="Tahoma" w:cs="Tahoma"/>
+          <w:color w:val="000000"/>
+        </w:rPr>
+      </w:pPr>
+      <w:r>
+        <w:rPr>
+          <w:rFonts w:eastAsia="Tahoma" w:cs="Tahoma"/>
+          <w:color w:val="000000"/>
+        </w:rPr>
+        <w:t>Das Verwendete Integration Style Pattern im Beispiel ist ein File</w:t>
+      </w:r>
+      <w:r>
+        <w:rPr>
+          <w:rFonts w:eastAsia="Tahoma" w:cs="Tahoma"/>
+          <w:b/>
+          <w:color w:val="000000"/>
+        </w:rPr>
+        <w:t xml:space="preserve"> </w:t>
+      </w:r>
+      <w:r>
+        <w:rPr>
+          <w:rFonts w:eastAsia="Tahoma" w:cs="Tahoma"/>
+          <w:color w:val="000000"/>
+        </w:rPr>
+        <w:t>Transfer Pattern. In dem Beispiel werden XML Dateien konsumiert und in POJO und JPA transformiert.</w:t>
+      </w:r>
+    </w:p>
+    <w:p>
+      <w:pPr>
+        <w:rPr>
+          <w:rFonts w:eastAsia="Tahoma" w:cs="Tahoma"/>
+          <w:color w:val="000000"/>
+        </w:rPr>
+      </w:pPr>
+      <w:r>
+        <w:rPr>
+          <w:rFonts w:eastAsia="Tahoma" w:cs="Tahoma"/>
+          <w:color w:val="000000"/>
+        </w:rPr>
+        <w:t>"Jedes Programm erstellt Datein, welche die Informationen für die anderen Programme enthalten. "Integrators" übernehmen die Verantwortung des Transformierens der Dateien in unterschiedliche Formate. Die Dateien werden in konstanten Intervallen produziert."</w:t>
+      </w:r>
+    </w:p>
+    <w:p>
+      <w:pPr>
+        <w:spacing w:line="240" w:lineRule="auto"/>
+        <w:rPr>
+          <w:rFonts w:eastAsia="Tahoma" w:cs="Tahoma"/>
+          <w:b/>
+          <w:color w:val="000000"/>
+        </w:rPr>
+      </w:pPr>
+    </w:p>
+    <w:p>
+      <w:pPr>
+        <w:spacing w:line="240" w:lineRule="auto"/>
+        <w:rPr>
+          <w:rFonts w:eastAsia="Tahoma" w:cs="Tahoma"/>
+          <w:b/>
+          <w:color w:val="000000"/>
+        </w:rPr>
+      </w:pPr>
+      <w:r>
+        <w:object w:dxaOrig="4905" w:dyaOrig="1725">
+          <v:rect id="rectole0000000007" o:spid="_x0000_i1025" style="width:245.25pt;height:86.25pt" o:ole="" o:preferrelative="t" stroked="f">
+            <v:imagedata r:id="rId18" o:title=""/>
+          </v:rect>
+          <o:OLEObject Type="Embed" ProgID="StaticMetafile" ShapeID="rectole0000000007" DrawAspect="Content" ObjectID="_1455080102" r:id="rId19"/>
+        </w:object>
+      </w:r>
+    </w:p>
+    <w:p>
+      <w:pPr>
+        <w:spacing w:line="240" w:lineRule="auto"/>
+        <w:rPr>
+          <w:rFonts w:eastAsia="Tahoma" w:cs="Tahoma"/>
+          <w:b/>
+          <w:color w:val="000000"/>
+        </w:rPr>
+      </w:pPr>
+    </w:p>
+    <w:p>
+      <w:pPr>
+        <w:spacing w:line="240" w:lineRule="auto"/>
+        <w:rPr>
+          <w:rFonts w:eastAsia="Tahoma" w:cs="Tahoma"/>
+          <w:b/>
+          <w:color w:val="000000"/>
+        </w:rPr>
+      </w:pPr>
+    </w:p>
+    <w:p>
+      <w:pPr>
+        <w:spacing w:line="240" w:lineRule="auto"/>
+        <w:rPr>
+          <w:rFonts w:eastAsia="Tahoma" w:cs="Tahoma"/>
+          <w:b/>
+          <w:color w:val="000000"/>
+        </w:rPr>
+      </w:pPr>
+      <w:r>
+        <w:rPr>
+          <w:rFonts w:eastAsia="Tahoma" w:cs="Tahoma"/>
+          <w:b/>
+          <w:color w:val="000000"/>
+        </w:rPr>
+        <w:t>Messaging System: Pipes and Filters</w:t>
+      </w:r>
+    </w:p>
+    <w:p>
+      <w:pPr>
+        <w:rPr>
+          <w:rFonts w:eastAsia="Tahoma" w:cs="Tahoma"/>
+          <w:color w:val="000000"/>
+        </w:rPr>
+      </w:pPr>
+      <w:r>
+        <w:rPr>
+          <w:rFonts w:eastAsia="Tahoma" w:cs="Tahoma"/>
+          <w:color w:val="000000"/>
+        </w:rPr>
+        <w:t>"Mit Apache Camel kann man das verwarbeiten auf verschiedene Enpoint Instanzen aufteilen, welche dann verkettet werden können"</w:t>
+      </w:r>
+    </w:p>
+    <w:p>
+      <w:pPr>
+        <w:rPr>
+          <w:rFonts w:eastAsia="Tahoma" w:cs="Tahoma"/>
+          <w:color w:val="000000"/>
+        </w:rPr>
+      </w:pPr>
+    </w:p>
+    <w:p>
+      <w:pPr>
+        <w:spacing w:line="240" w:lineRule="auto"/>
+        <w:rPr>
+          <w:rFonts w:eastAsia="Tahoma" w:cs="Tahoma"/>
+          <w:color w:val="000000"/>
+        </w:rPr>
+      </w:pPr>
+      <w:r>
+        <w:object w:dxaOrig="7934" w:dyaOrig="1349">
+          <v:rect id="rectole0000000008" o:spid="_x0000_i1026" style="width:396.75pt;height:67.5pt" o:ole="" o:preferrelative="t" stroked="f">
+            <v:imagedata r:id="rId20" o:title=""/>
+          </v:rect>
+          <o:OLEObject Type="Embed" ProgID="StaticMetafile" ShapeID="rectole0000000008" DrawAspect="Content" ObjectID="_1455080103" r:id="rId21"/>
+        </w:object>
+      </w:r>
+    </w:p>
+    <w:p>
+      <w:pPr>
+        <w:spacing w:line="240" w:lineRule="auto"/>
+        <w:rPr>
+          <w:rFonts w:eastAsia="Tahoma" w:cs="Tahoma"/>
+          <w:b/>
+          <w:color w:val="000000"/>
+        </w:rPr>
+      </w:pPr>
+    </w:p>
+    <w:p>
+      <w:pPr>
+        <w:spacing w:line="240" w:lineRule="auto"/>
+        <w:rPr>
+          <w:rFonts w:eastAsia="Tahoma" w:cs="Tahoma"/>
+          <w:b/>
+          <w:color w:val="000000"/>
+        </w:rPr>
+      </w:pPr>
+    </w:p>
+    <w:p>
+      <w:pPr>
+        <w:spacing w:line="240" w:lineRule="auto"/>
+        <w:rPr>
+          <w:rFonts w:eastAsia="Tahoma" w:cs="Tahoma"/>
+          <w:b/>
+          <w:color w:val="000000"/>
+        </w:rPr>
+      </w:pPr>
+      <w:r>
+        <w:rPr>
+          <w:rFonts w:eastAsia="Tahoma" w:cs="Tahoma"/>
+          <w:b/>
+          <w:color w:val="000000"/>
+        </w:rPr>
+        <w:t>Messaging System: Message Translator</w:t>
+      </w:r>
+    </w:p>
+    <w:p>
+      <w:pPr>
+        <w:rPr>
+          <w:rFonts w:eastAsia="Tahoma" w:cs="Tahoma"/>
+          <w:color w:val="000000"/>
+        </w:rPr>
+      </w:pPr>
+      <w:r>
+        <w:rPr>
+          <w:rFonts w:eastAsia="Tahoma" w:cs="Tahoma"/>
+          <w:color w:val="000000"/>
+        </w:rPr>
+        <w:t>In dem Beispiel wird die CustomerTransformer Klasse als Message Translator eingesetzt.</w:t>
+      </w:r>
+    </w:p>
+    <w:p>
+      <w:pPr>
+        <w:rPr>
+          <w:rFonts w:eastAsia="Tahoma" w:cs="Tahoma"/>
+          <w:color w:val="000000"/>
+        </w:rPr>
+      </w:pPr>
+      <w:r>
+        <w:rPr>
+          <w:rFonts w:eastAsia="Tahoma" w:cs="Tahoma"/>
+          <w:color w:val="000000"/>
+        </w:rPr>
+        <w:t>"Benutzt einen speziellen Filter, den Message Translator, um ziwschen anderen Filtern oder Anwendungen zu translaten."</w:t>
+      </w:r>
+    </w:p>
+    <w:p>
+      <w:pPr>
+        <w:spacing w:line="240" w:lineRule="auto"/>
+        <w:rPr>
+          <w:rFonts w:eastAsia="Tahoma" w:cs="Tahoma"/>
+          <w:b/>
+          <w:color w:val="000000"/>
+        </w:rPr>
+      </w:pPr>
+    </w:p>
+    <w:p>
+      <w:pPr>
+        <w:spacing w:line="240" w:lineRule="auto"/>
+        <w:rPr>
+          <w:rFonts w:eastAsia="Tahoma" w:cs="Tahoma"/>
+          <w:b/>
+          <w:color w:val="000000"/>
+        </w:rPr>
+      </w:pPr>
+      <w:r>
+        <w:rPr>
+          <w:rFonts w:eastAsia="Tahoma" w:cs="Tahoma"/>
+          <w:b/>
+          <w:color w:val="000000"/>
+        </w:rPr>
+        <w:br/>
+      </w:r>
+      <w:r>
+        <w:object w:dxaOrig="6315" w:dyaOrig="1860">
+          <v:rect id="rectole0000000009" o:spid="_x0000_i1027" style="width:315.75pt;height:93pt" o:ole="" o:preferrelative="t" stroked="f">
+            <v:imagedata r:id="rId22" o:title=""/>
+          </v:rect>
+          <o:OLEObject Type="Embed" ProgID="StaticDib" ShapeID="rectole0000000009" DrawAspect="Content" ObjectID="_1455080104" r:id="rId23"/>
+        </w:object>
+      </w:r>
+    </w:p>
+    <w:p>
+      <w:pPr>
+        <w:rPr>
+          <w:rFonts w:eastAsia="Tahoma" w:cs="Tahoma"/>
+          <w:color w:val="000000"/>
+        </w:rPr>
+      </w:pPr>
+    </w:p>
+    <w:p>
+      <w:pPr>
+        <w:rPr>
+          <w:rFonts w:eastAsia="Tahoma" w:cs="Tahoma"/>
+          <w:color w:val="000000"/>
+        </w:rPr>
+      </w:pPr>
+    </w:p>
+    <w:p>
+      <w:pPr>
+        <w:rPr>
+          <w:rFonts w:eastAsia="Tahoma" w:cs="Tahoma"/>
+          <w:color w:val="000000"/>
+        </w:rPr>
+      </w:pPr>
+    </w:p>
+    <w:p>
+      <w:pPr>
+        <w:spacing w:line="240" w:lineRule="auto"/>
+        <w:rPr>
+          <w:rFonts w:eastAsia="Tahoma" w:cs="Tahoma"/>
+          <w:b/>
+          <w:color w:val="000000"/>
+        </w:rPr>
+      </w:pPr>
+      <w:r>
+        <w:rPr>
+          <w:rFonts w:eastAsia="Tahoma" w:cs="Tahoma"/>
+          <w:b/>
+          <w:color w:val="000000"/>
+        </w:rPr>
+        <w:lastRenderedPageBreak/>
+        <w:t>Messaging System: Message Endpoint</w:t>
+      </w:r>
+    </w:p>
+    <w:p>
+      <w:pPr>
+        <w:rPr>
+          <w:rFonts w:eastAsia="Tahoma" w:cs="Tahoma"/>
+          <w:color w:val="000000"/>
+        </w:rPr>
+      </w:pPr>
+      <w:r>
+        <w:rPr>
+          <w:rFonts w:eastAsia="Tahoma" w:cs="Tahoma"/>
+          <w:color w:val="000000"/>
+        </w:rPr>
+        <w:t>"Verbindet eine Anwendung mit einem Messaging Channel (Kanal) unter der Benutzung eines Message Endpoints. Der Message Endpoint ist ein client des Messagings Systems welches von der Anwendung zum sendn und empfangen von Nachrichten verwendet werden kann."</w:t>
+      </w:r>
+    </w:p>
+    <w:p>
+      <w:pPr>
+        <w:rPr>
+          <w:rFonts w:eastAsia="Tahoma" w:cs="Tahoma"/>
+          <w:color w:val="000000"/>
+        </w:rPr>
+      </w:pPr>
+    </w:p>
+    <w:p>
+      <w:pPr>
+        <w:rPr>
+          <w:rFonts w:eastAsia="Tahoma" w:cs="Tahoma"/>
+          <w:color w:val="000000"/>
+        </w:rPr>
+      </w:pPr>
+      <w:r>
+        <w:rPr>
+          <w:rFonts w:eastAsia="Tahoma" w:cs="Tahoma"/>
+          <w:color w:val="000000"/>
+        </w:rPr>
+        <w:t>Im Source Code: EtlRoutes.java</w:t>
+      </w:r>
+    </w:p>
+    <w:p>
+      <w:pPr>
+        <w:rPr>
+          <w:rFonts w:eastAsia="Tahoma" w:cs="Tahoma"/>
+          <w:color w:val="000000"/>
+        </w:rPr>
+      </w:pPr>
+    </w:p>
+    <w:p>
+      <w:pPr>
+        <w:spacing w:line="240" w:lineRule="auto"/>
+        <w:rPr>
+          <w:rFonts w:eastAsia="Tahoma" w:cs="Tahoma"/>
+          <w:color w:val="000000"/>
+        </w:rPr>
+      </w:pPr>
+      <w:r>
+        <w:object w:dxaOrig="8040" w:dyaOrig="2115">
+          <v:rect id="rectole0000000010" o:spid="_x0000_i1028" style="width:402pt;height:105.75pt" o:ole="" o:preferrelative="t" stroked="f">
+            <v:imagedata r:id="rId24" o:title=""/>
+          </v:rect>
+          <o:OLEObject Type="Embed" ProgID="StaticMetafile" ShapeID="rectole0000000010" DrawAspect="Content" ObjectID="_1455080105" r:id="rId25"/>
+        </w:object>
+      </w:r>
+    </w:p>
+    <w:p>
+      <w:pPr>
+        <w:spacing w:line="240" w:lineRule="auto"/>
+        <w:rPr>
+          <w:rFonts w:eastAsia="Tahoma" w:cs="Tahoma"/>
+          <w:color w:val="000000"/>
+        </w:rPr>
+      </w:pPr>
+    </w:p>
+    <w:p>
+      <w:pPr>
+        <w:spacing w:line="240" w:lineRule="auto"/>
+        <w:rPr>
+          <w:rFonts w:eastAsia="Tahoma" w:cs="Tahoma"/>
+          <w:color w:val="000000"/>
+        </w:rPr>
+      </w:pPr>
+    </w:p>
+    <w:p>
+      <w:pPr>
+        <w:spacing w:line="240" w:lineRule="auto"/>
+        <w:rPr>
+          <w:rFonts w:eastAsia="Tahoma" w:cs="Tahoma"/>
+          <w:b/>
+          <w:color w:val="000000"/>
+        </w:rPr>
+      </w:pPr>
+      <w:r>
+        <w:rPr>
+          <w:rFonts w:eastAsia="Tahoma" w:cs="Tahoma"/>
+          <w:b/>
+          <w:color w:val="000000"/>
+        </w:rPr>
+        <w:t>Messaging System: Spliter</w:t>
+      </w:r>
+    </w:p>
+    <w:p>
+      <w:pPr>
+        <w:spacing w:line="240" w:lineRule="auto"/>
+        <w:rPr>
+          <w:rFonts w:eastAsia="Tahoma" w:cs="Tahoma"/>
+          <w:b/>
+          <w:color w:val="000000"/>
+        </w:rPr>
+      </w:pPr>
+      <w:r>
+        <w:rPr>
+          <w:rFonts w:eastAsia="Tahoma" w:cs="Tahoma"/>
+          <w:color w:val="000000"/>
+        </w:rPr>
+        <w:t>"Viele Nachrichten gehen gehen durch eine Integrierte Lösung welche aus mehrereren Elementen Entsteht. Der Splitter splittet die Nachricht in eine Reihe einzelner Nachrichten, welche jede einzelne Daten für ein Item entahlten"</w:t>
+      </w:r>
+    </w:p>
+    <w:p>
+      <w:pPr>
+        <w:spacing w:line="240" w:lineRule="auto"/>
+        <w:rPr>
+          <w:rFonts w:eastAsia="Tahoma" w:cs="Tahoma"/>
+          <w:color w:val="000000"/>
+        </w:rPr>
+      </w:pPr>
+    </w:p>
+    <w:p>
+      <w:pPr>
+        <w:spacing w:line="240" w:lineRule="auto"/>
+        <w:rPr>
+          <w:rFonts w:eastAsia="Tahoma" w:cs="Tahoma"/>
+          <w:color w:val="000000"/>
+        </w:rPr>
+      </w:pPr>
+      <w:r>
+        <w:object w:dxaOrig="7155" w:dyaOrig="1890">
+          <v:rect id="rectole0000000011" o:spid="_x0000_i1029" style="width:357.75pt;height:94.5pt" o:ole="" o:preferrelative="t" stroked="f">
+            <v:imagedata r:id="rId26" o:title=""/>
+          </v:rect>
+          <o:OLEObject Type="Embed" ProgID="StaticMetafile" ShapeID="rectole0000000011" DrawAspect="Content" ObjectID="_1455080106" r:id="rId27"/>
+        </w:object>
+      </w:r>
+    </w:p>
+    <w:p>
+      <w:pPr>
+        <w:rPr>
+          <w:rFonts w:eastAsia="Tahoma" w:cs="Tahoma"/>
+          <w:color w:val="000000"/>
+        </w:rPr>
+      </w:pPr>
+    </w:p>
+    <w:p/>
+    <w:p>
       <w:r>
         <w:br w:type="page"/>
       </w:r>
@@ -3044,10 +3455,12 @@
       <w:pPr>
         <w:pStyle w:val="Heading1"/>
       </w:pPr>
+      <w:bookmarkStart w:id="8" w:name="_Toc381338247"/>
       <w:r>
         <w:lastRenderedPageBreak/>
         <w:t>Technologiebeschreibung</w:t>
       </w:r>
+      <w:bookmarkEnd w:id="8"/>
     </w:p>
     <w:p/>
     <w:p>
@@ -3128,7 +3541,7 @@
       <w:r>
         <w:t xml:space="preserve">Der Begriff ETL (Extract Transform Load) bezeichnet die drei klassischen </w:t>
       </w:r>
-      <w:hyperlink r:id="rId18" w:tgtFrame="_self" w:tooltip="Schrittdauer step duration   " w:history="1">
+      <w:hyperlink r:id="rId28" w:tgtFrame="_self" w:tooltip="Schrittdauer step duration   " w:history="1">
         <w:r>
           <w:rPr>
             <w:rStyle w:val="Hyperlink"/>
@@ -3349,7 +3762,7 @@
                     </pic:cNvPicPr>
                   </pic:nvPicPr>
                   <pic:blipFill>
-                    <a:blip r:embed="rId19" cstate="print"/>
+                    <a:blip r:embed="rId29" cstate="print"/>
                     <a:srcRect/>
                     <a:stretch>
                       <a:fillRect/>
@@ -3385,12 +3798,12 @@
       <w:pPr>
         <w:pStyle w:val="Heading1"/>
       </w:pPr>
-      <w:bookmarkStart w:id="8" w:name="_Toc380679826"/>
+      <w:bookmarkStart w:id="9" w:name="_Toc381338248"/>
       <w:r>
         <w:lastRenderedPageBreak/>
         <w:t>Quellenangaben</w:t>
       </w:r>
-      <w:bookmarkEnd w:id="8"/>
+      <w:bookmarkEnd w:id="9"/>
     </w:p>
     <w:p>
       <w:pPr>
@@ -3556,10 +3969,10 @@
       </w:r>
     </w:p>
     <w:sectPr>
-      <w:headerReference w:type="default" r:id="rId20"/>
-      <w:footerReference w:type="default" r:id="rId21"/>
-      <w:headerReference w:type="first" r:id="rId22"/>
-      <w:footerReference w:type="first" r:id="rId23"/>
+      <w:headerReference w:type="default" r:id="rId30"/>
+      <w:footerReference w:type="default" r:id="rId31"/>
+      <w:headerReference w:type="first" r:id="rId32"/>
+      <w:footerReference w:type="first" r:id="rId33"/>
       <w:pgSz w:w="11906" w:h="16838"/>
       <w:pgMar w:top="1241" w:right="1417" w:bottom="1134" w:left="1417" w:header="426" w:footer="525" w:gutter="0"/>
       <w:pgNumType w:start="1"/>
@@ -3696,7 +4109,7 @@
                       <w:noProof/>
                       <w:color w:val="F0A22E" w:themeColor="accent1"/>
                     </w:rPr>
-                    <w:t>4</w:t>
+                    <w:t>8</w:t>
                   </w:r>
                   <w:r>
                     <w:rPr>
@@ -3710,7 +4123,7 @@
                       <w:noProof/>
                       <w:color w:val="F0A22E" w:themeColor="accent1"/>
                     </w:rPr>
-                    <w:t>/n</w:t>
+                    <w:t>/8</w:t>
                   </w:r>
                 </w:p>
               </w:txbxContent>
@@ -4199,14 +4612,14 @@
         <v:path o:extrusionok="f" gradientshapeok="t" o:connecttype="rect"/>
         <o:lock v:ext="edit" aspectratio="t"/>
       </v:shapetype>
-      <v:shape id="_x0000_i1124" type="#_x0000_t75" style="width:9pt;height:9pt" o:bullet="t">
+      <v:shape id="_x0000_i1032" type="#_x0000_t75" style="width:9pt;height:9pt" o:bullet="t">
         <v:imagedata r:id="rId1" o:title="BD21482_"/>
       </v:shape>
     </w:pict>
   </w:numPicBullet>
   <w:numPicBullet w:numPicBulletId="1">
     <w:pict>
-      <v:shape id="_x0000_i1125" type="#_x0000_t75" style="width:9pt;height:9pt" o:bullet="t">
+      <v:shape id="_x0000_i1033" type="#_x0000_t75" style="width:9pt;height:9pt" o:bullet="t">
         <v:imagedata r:id="rId2" o:title="BD21344_"/>
       </v:shape>
     </w:pict>
@@ -8289,7 +8702,7 @@
 </file>
 
 <file path=customXml/itemProps2.xml><?xml version="1.0" encoding="utf-8"?>
-<ds:datastoreItem xmlns:ds="http://schemas.openxmlformats.org/officeDocument/2006/customXml" ds:itemID="{EE5AF7FD-81A2-489C-A326-CB00215665C9}">
+<ds:datastoreItem xmlns:ds="http://schemas.openxmlformats.org/officeDocument/2006/customXml" ds:itemID="{A2CD4483-75EE-4381-AED9-9CC860B78C0A}">
   <ds:schemaRefs>
     <ds:schemaRef ds:uri="http://schemas.openxmlformats.org/officeDocument/2006/bibliography"/>
   </ds:schemaRefs>

</xml_diff>